<commit_message>
Safety Review Robustness v0.1
Created by @Ermiss
Beautified etc
</commit_message>
<xml_diff>
--- a/Documents/Scrum Cycle 2/Use-cases-v0.1.docx
+++ b/Documents/Scrum Cycle 2/Use-cases-v0.1.docx
@@ -1323,7 +1323,15 @@
         </w:numPr>
       </w:pPr>
       <w:r>
-        <w:t xml:space="preserve">Το σύστημα εμφανίζει την λίστα με όλες τις αξιολογήσεις και τους βαθμούς επικινδυνότητας που έχουν δώσει οι χρήστες που τις έχουν υποβάλλει ταξινομημένες από την πιο πρόσφατη. Επίσης για κάθε αξιολόγηση έχει τις επιλογές + και – για να ψηφίσει αν μια αξιολόγηση βοηθάει ή όχι, καθώς και τον συνολικό αριθμό θετικών /αρνητικών ψηφών που έχουν ήδη υποβληθεί. </w:t>
+        <w:t xml:space="preserve">Το σύστημα εμφανίζει την λίστα με όλες τις αξιολογήσεις και τους βαθμούς επικινδυνότητας που έχουν δώσει οι χρήστες που τις έχουν υποβάλλει ταξινομημένες από την πιο πρόσφατη. Επίσης για κάθε αξιολόγηση έχει τις επιλογές + και – για να ψηφίσει αν μια αξιολόγηση βοηθάει ή όχι, καθώς και τον συνολικό αριθμό θετικών /αρνητικών </w:t>
+      </w:r>
+      <w:proofErr w:type="spellStart"/>
+      <w:r>
+        <w:t>ψηφών</w:t>
+      </w:r>
+      <w:proofErr w:type="spellEnd"/>
+      <w:r>
+        <w:t xml:space="preserve"> που έχουν ήδη υποβληθεί. </w:t>
       </w:r>
     </w:p>
     <w:p>
@@ -1411,7 +1419,15 @@
         </w:numPr>
       </w:pPr>
       <w:r>
-        <w:t>Το σύστημα ελέγχει αν ο χρήστης ανήκει στην κατηγορία χρηστών που είναι αξιολογητές πιστοποιητικών νόσου.</w:t>
+        <w:t xml:space="preserve">Το σύστημα ελέγχει αν ο χρήστης ανήκει στην κατηγορία χρηστών που είναι </w:t>
+      </w:r>
+      <w:proofErr w:type="spellStart"/>
+      <w:r>
+        <w:t>αξιολογητές</w:t>
+      </w:r>
+      <w:proofErr w:type="spellEnd"/>
+      <w:r>
+        <w:t xml:space="preserve"> πιστοποιητικών νόσου.</w:t>
       </w:r>
     </w:p>
     <w:p>
@@ -1689,7 +1705,23 @@
         </w:numPr>
       </w:pPr>
       <w:r>
-        <w:t>Το σύστημα ζητάει από τον χρήστη να θέσει τις παραμέτρους που θα χρησιμοποιηθούν για τον υπολογισμό του Risk index.</w:t>
+        <w:t xml:space="preserve">Το σύστημα ζητάει από τον χρήστη να θέσει τις παραμέτρους που θα χρησιμοποιηθούν για τον υπολογισμό του </w:t>
+      </w:r>
+      <w:proofErr w:type="spellStart"/>
+      <w:r>
+        <w:t>Risk</w:t>
+      </w:r>
+      <w:proofErr w:type="spellEnd"/>
+      <w:r>
+        <w:t xml:space="preserve"> </w:t>
+      </w:r>
+      <w:proofErr w:type="spellStart"/>
+      <w:r>
+        <w:t>index</w:t>
+      </w:r>
+      <w:proofErr w:type="spellEnd"/>
+      <w:r>
+        <w:t>.</w:t>
       </w:r>
     </w:p>
     <w:p>
@@ -1713,7 +1745,23 @@
         </w:numPr>
       </w:pPr>
       <w:r>
-        <w:t>Το σύστημα εκκινεί τη διαδικασία υπολογισμού του Risk Index με βάση τις επιλεγμένες παραμέτρους και κρίνει πόσο ασφαλής είναι η τοποθεσία.</w:t>
+        <w:t xml:space="preserve">Το σύστημα εκκινεί τη διαδικασία υπολογισμού του </w:t>
+      </w:r>
+      <w:proofErr w:type="spellStart"/>
+      <w:r>
+        <w:t>Risk</w:t>
+      </w:r>
+      <w:proofErr w:type="spellEnd"/>
+      <w:r>
+        <w:t xml:space="preserve"> </w:t>
+      </w:r>
+      <w:proofErr w:type="spellStart"/>
+      <w:r>
+        <w:t>Index</w:t>
+      </w:r>
+      <w:proofErr w:type="spellEnd"/>
+      <w:r>
+        <w:t xml:space="preserve"> με βάση τις επιλεγμένες παραμέτρους και κρίνει πόσο ασφαλής είναι η τοποθεσία.</w:t>
       </w:r>
     </w:p>
     <w:p>
@@ -1725,7 +1773,23 @@
         </w:numPr>
       </w:pPr>
       <w:r>
-        <w:t>Το Risk Index του προορισμού προβάλλεται ως σχετικά ασφαλές.</w:t>
+        <w:t xml:space="preserve">Το </w:t>
+      </w:r>
+      <w:proofErr w:type="spellStart"/>
+      <w:r>
+        <w:t>Risk</w:t>
+      </w:r>
+      <w:proofErr w:type="spellEnd"/>
+      <w:r>
+        <w:t xml:space="preserve"> </w:t>
+      </w:r>
+      <w:proofErr w:type="spellStart"/>
+      <w:r>
+        <w:t>Index</w:t>
+      </w:r>
+      <w:proofErr w:type="spellEnd"/>
+      <w:r>
+        <w:t xml:space="preserve"> του προορισμού προβάλλεται ως σχετικά ασφαλές.</w:t>
       </w:r>
     </w:p>
     <w:p>
@@ -1737,7 +1801,15 @@
         </w:numPr>
       </w:pPr>
       <w:r>
-        <w:t>Ο χρήστης παίρνει την επιλογή να πλοηγηθεί σε αυτήν, να δει τις κριτικές ασφαλείας άλλων χρηστών ή να αφήσει τη δική του αν έχει πάει σε αυτή στο παρελθόν.</w:t>
+        <w:t xml:space="preserve">Ο χρήστης παίρνει την επιλογή να </w:t>
+      </w:r>
+      <w:proofErr w:type="spellStart"/>
+      <w:r>
+        <w:t>πλοηγηθεί</w:t>
+      </w:r>
+      <w:proofErr w:type="spellEnd"/>
+      <w:r>
+        <w:t xml:space="preserve"> σε αυτήν, να δει τις κριτικές ασφαλείας άλλων χρηστών ή να αφήσει τη δική του αν έχει πάει σε αυτή στο παρελθόν.</w:t>
       </w:r>
     </w:p>
     <w:p>
@@ -1831,7 +1903,23 @@
         <w:br/>
       </w:r>
       <w:r>
-        <w:t>7.2)Το σύστημα ενημερώνει το χρήστη για την έλλειψη επαρκών κριτικών και του δίνει την επιλογή να επαναπροσδιορίσει τις παραμέτρους υπολογισμού του Risk Index, αφαιρώντας τις κριτικές</w:t>
+        <w:t xml:space="preserve">7.2)Το σύστημα ενημερώνει το χρήστη για την έλλειψη επαρκών κριτικών και του δίνει την επιλογή να επαναπροσδιορίσει τις παραμέτρους υπολογισμού του </w:t>
+      </w:r>
+      <w:proofErr w:type="spellStart"/>
+      <w:r>
+        <w:t>Risk</w:t>
+      </w:r>
+      <w:proofErr w:type="spellEnd"/>
+      <w:r>
+        <w:t xml:space="preserve"> </w:t>
+      </w:r>
+      <w:proofErr w:type="spellStart"/>
+      <w:r>
+        <w:t>Index</w:t>
+      </w:r>
+      <w:proofErr w:type="spellEnd"/>
+      <w:r>
+        <w:t>, αφαιρώντας τις κριτικές</w:t>
       </w:r>
       <w:r>
         <w:t>.</w:t>
@@ -1857,8 +1945,21 @@
         <w:t xml:space="preserve"> </w:t>
       </w:r>
       <w:r>
-        <w:t>7.2.1) Ο χρήστης επιλέγει να αλλάξει τις ρυθμίσεις του Risk Index</w:t>
-      </w:r>
+        <w:t xml:space="preserve">7.2.1) Ο χρήστης επιλέγει να αλλάξει τις ρυθμίσεις του </w:t>
+      </w:r>
+      <w:proofErr w:type="spellStart"/>
+      <w:r>
+        <w:t>Risk</w:t>
+      </w:r>
+      <w:proofErr w:type="spellEnd"/>
+      <w:r>
+        <w:t xml:space="preserve"> </w:t>
+      </w:r>
+      <w:proofErr w:type="spellStart"/>
+      <w:r>
+        <w:t>Index</w:t>
+      </w:r>
+      <w:proofErr w:type="spellEnd"/>
       <w:r>
         <w:t>.</w:t>
       </w:r>
@@ -1892,7 +1993,23 @@
         <w:br/>
       </w:r>
       <w:r>
-        <w:t xml:space="preserve">8.1) Ο επιλεγμένος προορισμός κρίνεται πως έχει Risk Index ψηλότερο του 3, και ο χρήστης έχει την επιλογή να του δοθούν παρόμοιες κοντινές τοποθεσίες με χαμηλότερο βαθμό κινδύνου </w:t>
+        <w:t xml:space="preserve">8.1) Ο επιλεγμένος προορισμός κρίνεται πως έχει </w:t>
+      </w:r>
+      <w:proofErr w:type="spellStart"/>
+      <w:r>
+        <w:t>Risk</w:t>
+      </w:r>
+      <w:proofErr w:type="spellEnd"/>
+      <w:r>
+        <w:t xml:space="preserve"> </w:t>
+      </w:r>
+      <w:proofErr w:type="spellStart"/>
+      <w:r>
+        <w:t>Index</w:t>
+      </w:r>
+      <w:proofErr w:type="spellEnd"/>
+      <w:r>
+        <w:t xml:space="preserve"> ψηλότερο του 3, και ο χρήστης έχει την επιλογή να του δοθούν παρόμοιες κοντινές τοποθεσίες με χαμηλότερο βαθμό κινδύνου </w:t>
       </w:r>
     </w:p>
     <w:p/>
@@ -2341,14 +2458,21 @@
         <w:t xml:space="preserve"> </w:t>
       </w:r>
       <w:r>
-        <w:t>υπολογιστούν τα Risk</w:t>
-      </w:r>
-      <w:r>
-        <w:t xml:space="preserve"> </w:t>
-      </w:r>
+        <w:t xml:space="preserve">υπολογιστούν τα </w:t>
+      </w:r>
+      <w:proofErr w:type="spellStart"/>
+      <w:r>
+        <w:t>Risk</w:t>
+      </w:r>
+      <w:proofErr w:type="spellEnd"/>
+      <w:r>
+        <w:t xml:space="preserve"> </w:t>
+      </w:r>
+      <w:proofErr w:type="spellStart"/>
       <w:r>
         <w:t>Index</w:t>
       </w:r>
+      <w:proofErr w:type="spellEnd"/>
       <w:r>
         <w:t xml:space="preserve"> </w:t>
       </w:r>
@@ -2424,15 +2548,19 @@
       <w:r>
         <w:t xml:space="preserve"> </w:t>
       </w:r>
+      <w:proofErr w:type="spellStart"/>
       <w:r>
         <w:t>Risk</w:t>
       </w:r>
-      <w:r>
-        <w:t xml:space="preserve"> </w:t>
-      </w:r>
+      <w:proofErr w:type="spellEnd"/>
+      <w:r>
+        <w:t xml:space="preserve"> </w:t>
+      </w:r>
+      <w:proofErr w:type="spellStart"/>
       <w:r>
         <w:t>Index</w:t>
       </w:r>
+      <w:proofErr w:type="spellEnd"/>
       <w:r>
         <w:t xml:space="preserve"> </w:t>
       </w:r>
@@ -2557,7 +2685,15 @@
         </w:numPr>
       </w:pPr>
       <w:r>
-        <w:t xml:space="preserve">Ο χρήστης παίρνει την επιλογή να πλοηγηθεί σε αυτήν, </w:t>
+        <w:t xml:space="preserve">Ο χρήστης παίρνει την επιλογή να </w:t>
+      </w:r>
+      <w:proofErr w:type="spellStart"/>
+      <w:r>
+        <w:t>πλοηγηθεί</w:t>
+      </w:r>
+      <w:proofErr w:type="spellEnd"/>
+      <w:r>
+        <w:t xml:space="preserve"> σε αυτήν, </w:t>
       </w:r>
       <w:r>
         <w:t xml:space="preserve">να δει τις κριτικές ασφαλείας άλλων χρηστών ή </w:t>
@@ -2770,13 +2906,23 @@
         </w:numPr>
       </w:pPr>
       <w:r>
-        <w:t>Ένας χρήστης απαιτεί τον υπολογισμό Risk</w:t>
-      </w:r>
-      <w:r>
-        <w:t xml:space="preserve"> </w:t>
-      </w:r>
-      <w:r>
-        <w:t>Index για μία τοποθεσία</w:t>
+        <w:t xml:space="preserve">Ένας χρήστης απαιτεί τον υπολογισμό </w:t>
+      </w:r>
+      <w:proofErr w:type="spellStart"/>
+      <w:r>
+        <w:t>Risk</w:t>
+      </w:r>
+      <w:proofErr w:type="spellEnd"/>
+      <w:r>
+        <w:t xml:space="preserve"> </w:t>
+      </w:r>
+      <w:proofErr w:type="spellStart"/>
+      <w:r>
+        <w:t>Index</w:t>
+      </w:r>
+      <w:proofErr w:type="spellEnd"/>
+      <w:r>
+        <w:t xml:space="preserve"> για μία τοποθεσία</w:t>
       </w:r>
       <w:r>
         <w:t>.</w:t>
@@ -2836,14 +2982,21 @@
         </w:numPr>
       </w:pPr>
       <w:r>
-        <w:t>Το σύστημα αντλεί δεδομένα από το google</w:t>
-      </w:r>
-      <w:r>
-        <w:t xml:space="preserve"> </w:t>
-      </w:r>
+        <w:t xml:space="preserve">Το σύστημα αντλεί δεδομένα από το </w:t>
+      </w:r>
+      <w:proofErr w:type="spellStart"/>
+      <w:r>
+        <w:t>google</w:t>
+      </w:r>
+      <w:proofErr w:type="spellEnd"/>
+      <w:r>
+        <w:t xml:space="preserve"> </w:t>
+      </w:r>
+      <w:proofErr w:type="spellStart"/>
       <w:r>
         <w:t>maps</w:t>
       </w:r>
+      <w:proofErr w:type="spellEnd"/>
       <w:r>
         <w:t xml:space="preserve"> </w:t>
       </w:r>
@@ -2992,14 +3145,21 @@
       </w:r>
       <w:r>
         <w:br/>
-        <w:t>7.1) Αν ο χρήστης έχει επιλέξει να παραλείψει δύο από τις τρεις παραμέτρους, το σύστημα θα τον ενημερώσει πως η τιμή του Risk</w:t>
-      </w:r>
-      <w:r>
-        <w:t xml:space="preserve"> </w:t>
-      </w:r>
+        <w:t xml:space="preserve">7.1) Αν ο χρήστης έχει επιλέξει να παραλείψει δύο από τις τρεις παραμέτρους, το σύστημα θα τον ενημερώσει πως η τιμή του </w:t>
+      </w:r>
+      <w:proofErr w:type="spellStart"/>
+      <w:r>
+        <w:t>Risk</w:t>
+      </w:r>
+      <w:proofErr w:type="spellEnd"/>
+      <w:r>
+        <w:t xml:space="preserve"> </w:t>
+      </w:r>
+      <w:proofErr w:type="spellStart"/>
       <w:r>
         <w:t>Index</w:t>
       </w:r>
+      <w:proofErr w:type="spellEnd"/>
       <w:r>
         <w:t xml:space="preserve"> </w:t>
       </w:r>
@@ -3022,20 +3182,35 @@
         <w:br/>
       </w:r>
       <w:r>
-        <w:t>7.3) Ο χρήστης επιλέγει να επαν</w:t>
+        <w:t xml:space="preserve">7.3) Ο χρήστης επιλέγει να </w:t>
+      </w:r>
+      <w:proofErr w:type="spellStart"/>
+      <w:r>
+        <w:t>επαν</w:t>
       </w:r>
       <w:r>
         <w:t>αϋ</w:t>
       </w:r>
       <w:r>
-        <w:t>πολογιστεί ο Risk</w:t>
-      </w:r>
-      <w:r>
-        <w:t xml:space="preserve"> </w:t>
-      </w:r>
+        <w:t>πολογιστεί</w:t>
+      </w:r>
+      <w:proofErr w:type="spellEnd"/>
+      <w:r>
+        <w:t xml:space="preserve"> ο </w:t>
+      </w:r>
+      <w:proofErr w:type="spellStart"/>
+      <w:r>
+        <w:t>Risk</w:t>
+      </w:r>
+      <w:proofErr w:type="spellEnd"/>
+      <w:r>
+        <w:t xml:space="preserve"> </w:t>
+      </w:r>
+      <w:proofErr w:type="spellStart"/>
       <w:r>
         <w:t>Index</w:t>
       </w:r>
+      <w:proofErr w:type="spellEnd"/>
       <w:r>
         <w:t>.</w:t>
       </w:r>
@@ -3810,7 +3985,23 @@
         <w:spacing w:line="254" w:lineRule="auto"/>
       </w:pPr>
       <w:r>
-        <w:t xml:space="preserve">Ο χρήστης έφτασε στην επιθυμητή τοποθεσία και επιλέγει να κάνει safety review.   </w:t>
+        <w:t xml:space="preserve">Ο χρήστης έφτασε στην επιθυμητή τοποθεσία και επιλέγει να κάνει </w:t>
+      </w:r>
+      <w:proofErr w:type="spellStart"/>
+      <w:r>
+        <w:t>safety</w:t>
+      </w:r>
+      <w:proofErr w:type="spellEnd"/>
+      <w:r>
+        <w:t xml:space="preserve"> </w:t>
+      </w:r>
+      <w:proofErr w:type="spellStart"/>
+      <w:r>
+        <w:t>review</w:t>
+      </w:r>
+      <w:proofErr w:type="spellEnd"/>
+      <w:r>
+        <w:t xml:space="preserve">.   </w:t>
       </w:r>
     </w:p>
     <w:p/>
@@ -4094,7 +4285,23 @@
         <w:spacing w:line="254" w:lineRule="auto"/>
       </w:pPr>
       <w:r>
-        <w:t>Ο χρήστης επιλέγει να γράψει safety review για την τοποθεσία που έχει επιλέξει.</w:t>
+        <w:t xml:space="preserve">Ο χρήστης επιλέγει να γράψει </w:t>
+      </w:r>
+      <w:proofErr w:type="spellStart"/>
+      <w:r>
+        <w:t>safety</w:t>
+      </w:r>
+      <w:proofErr w:type="spellEnd"/>
+      <w:r>
+        <w:t xml:space="preserve"> </w:t>
+      </w:r>
+      <w:proofErr w:type="spellStart"/>
+      <w:r>
+        <w:t>review</w:t>
+      </w:r>
+      <w:proofErr w:type="spellEnd"/>
+      <w:r>
+        <w:t xml:space="preserve"> για την τοποθεσία που έχει επιλέξει.</w:t>
       </w:r>
     </w:p>
     <w:p>
@@ -4107,7 +4314,23 @@
         <w:spacing w:line="254" w:lineRule="auto"/>
       </w:pPr>
       <w:r>
-        <w:t>Ο χρήστης γράφει το safety review.</w:t>
+        <w:t xml:space="preserve">Ο χρήστης γράφει το </w:t>
+      </w:r>
+      <w:proofErr w:type="spellStart"/>
+      <w:r>
+        <w:t>safety</w:t>
+      </w:r>
+      <w:proofErr w:type="spellEnd"/>
+      <w:r>
+        <w:t xml:space="preserve"> </w:t>
+      </w:r>
+      <w:proofErr w:type="spellStart"/>
+      <w:r>
+        <w:t>review</w:t>
+      </w:r>
+      <w:proofErr w:type="spellEnd"/>
+      <w:r>
+        <w:t>.</w:t>
       </w:r>
     </w:p>
     <w:p>
@@ -4120,7 +4343,23 @@
         <w:spacing w:line="254" w:lineRule="auto"/>
       </w:pPr>
       <w:r>
-        <w:t>Ο χρήστης υποβάλλει το safety review.</w:t>
+        <w:t xml:space="preserve">Ο χρήστης υποβάλλει το </w:t>
+      </w:r>
+      <w:proofErr w:type="spellStart"/>
+      <w:r>
+        <w:t>safety</w:t>
+      </w:r>
+      <w:proofErr w:type="spellEnd"/>
+      <w:r>
+        <w:t xml:space="preserve"> </w:t>
+      </w:r>
+      <w:proofErr w:type="spellStart"/>
+      <w:r>
+        <w:t>review</w:t>
+      </w:r>
+      <w:proofErr w:type="spellEnd"/>
+      <w:r>
+        <w:t>.</w:t>
       </w:r>
     </w:p>
     <w:p>
@@ -4133,7 +4372,23 @@
         <w:spacing w:line="254" w:lineRule="auto"/>
       </w:pPr>
       <w:r>
-        <w:t>Το σύστημα ελέγχει το safety review (για κακό λεξιλόγιο,  αν έχει πάει ποτέ σε αυτή την τοποθεσία).</w:t>
+        <w:t xml:space="preserve">Το σύστημα ελέγχει το </w:t>
+      </w:r>
+      <w:proofErr w:type="spellStart"/>
+      <w:r>
+        <w:t>safety</w:t>
+      </w:r>
+      <w:proofErr w:type="spellEnd"/>
+      <w:r>
+        <w:t xml:space="preserve"> </w:t>
+      </w:r>
+      <w:proofErr w:type="spellStart"/>
+      <w:r>
+        <w:t>review</w:t>
+      </w:r>
+      <w:proofErr w:type="spellEnd"/>
+      <w:r>
+        <w:t xml:space="preserve"> (για κακό λεξιλόγιο,  αν έχει πάει ποτέ σε αυτή την τοποθεσία).</w:t>
       </w:r>
     </w:p>
     <w:p>
@@ -4146,7 +4401,23 @@
         <w:spacing w:line="254" w:lineRule="auto"/>
       </w:pPr>
       <w:r>
-        <w:t>Το σύστημα εγκρίνει το safety review και το ανεβάζει.</w:t>
+        <w:t xml:space="preserve">Το σύστημα εγκρίνει το </w:t>
+      </w:r>
+      <w:proofErr w:type="spellStart"/>
+      <w:r>
+        <w:t>safety</w:t>
+      </w:r>
+      <w:proofErr w:type="spellEnd"/>
+      <w:r>
+        <w:t xml:space="preserve"> </w:t>
+      </w:r>
+      <w:proofErr w:type="spellStart"/>
+      <w:r>
+        <w:t>review</w:t>
+      </w:r>
+      <w:proofErr w:type="spellEnd"/>
+      <w:r>
+        <w:t xml:space="preserve"> και το ανεβάζει.</w:t>
       </w:r>
     </w:p>
     <w:p/>
@@ -4160,11 +4431,43 @@
       </w:r>
       <w:r>
         <w:br/>
-        <w:t>6.1.1) Το σύστημα δεν επιτρέπει να υποβληθεί το safety review.</w:t>
-      </w:r>
-      <w:r>
-        <w:br/>
-        <w:t>6.1.2) Το σύστημα ενημερώνει τον χρήστη για τους λόγους για τους οποίους το safety review του δεν έγινε δεκτό (κακό λεξιλόγιο).</w:t>
+        <w:t xml:space="preserve">6.1.1) Το σύστημα δεν επιτρέπει να υποβληθεί το </w:t>
+      </w:r>
+      <w:proofErr w:type="spellStart"/>
+      <w:r>
+        <w:t>safety</w:t>
+      </w:r>
+      <w:proofErr w:type="spellEnd"/>
+      <w:r>
+        <w:t xml:space="preserve"> </w:t>
+      </w:r>
+      <w:proofErr w:type="spellStart"/>
+      <w:r>
+        <w:t>review</w:t>
+      </w:r>
+      <w:proofErr w:type="spellEnd"/>
+      <w:r>
+        <w:t>.</w:t>
+      </w:r>
+      <w:r>
+        <w:br/>
+        <w:t xml:space="preserve">6.1.2) Το σύστημα ενημερώνει τον χρήστη για τους λόγους για τους οποίους το </w:t>
+      </w:r>
+      <w:proofErr w:type="spellStart"/>
+      <w:r>
+        <w:t>safety</w:t>
+      </w:r>
+      <w:proofErr w:type="spellEnd"/>
+      <w:r>
+        <w:t xml:space="preserve"> </w:t>
+      </w:r>
+      <w:proofErr w:type="spellStart"/>
+      <w:r>
+        <w:t>review</w:t>
+      </w:r>
+      <w:proofErr w:type="spellEnd"/>
+      <w:r>
+        <w:t xml:space="preserve"> του δεν έγινε δεκτό (κακό λεξιλόγιο).</w:t>
       </w:r>
       <w:r>
         <w:br/>
@@ -4181,11 +4484,43 @@
       </w:r>
       <w:r>
         <w:br/>
-        <w:t>6.2.1) Το σύστημα δεν επιτρέπει να υποβληθεί το safety review.</w:t>
-      </w:r>
-      <w:r>
-        <w:br/>
-        <w:t>6.2.2) Το σύστημα ενημερώνει τον χρήστη ότι δεν έχει πάει ποτέ σε αυτή την τοποθεσία άρα δεν μπορεί να γίνει το safety review δεκτό.</w:t>
+        <w:t xml:space="preserve">6.2.1) Το σύστημα δεν επιτρέπει να υποβληθεί το </w:t>
+      </w:r>
+      <w:proofErr w:type="spellStart"/>
+      <w:r>
+        <w:t>safety</w:t>
+      </w:r>
+      <w:proofErr w:type="spellEnd"/>
+      <w:r>
+        <w:t xml:space="preserve"> </w:t>
+      </w:r>
+      <w:proofErr w:type="spellStart"/>
+      <w:r>
+        <w:t>review</w:t>
+      </w:r>
+      <w:proofErr w:type="spellEnd"/>
+      <w:r>
+        <w:t>.</w:t>
+      </w:r>
+      <w:r>
+        <w:br/>
+        <w:t xml:space="preserve">6.2.2) Το σύστημα ενημερώνει τον χρήστη ότι δεν έχει πάει ποτέ σε αυτή την τοποθεσία άρα δεν μπορεί να γίνει το </w:t>
+      </w:r>
+      <w:proofErr w:type="spellStart"/>
+      <w:r>
+        <w:t>safety</w:t>
+      </w:r>
+      <w:proofErr w:type="spellEnd"/>
+      <w:r>
+        <w:t xml:space="preserve"> </w:t>
+      </w:r>
+      <w:proofErr w:type="spellStart"/>
+      <w:r>
+        <w:t>review</w:t>
+      </w:r>
+      <w:proofErr w:type="spellEnd"/>
+      <w:r>
+        <w:t xml:space="preserve"> δεκτό.</w:t>
       </w:r>
       <w:r>
         <w:br/>
@@ -4380,7 +4715,15 @@
       </w:r>
       <w:r>
         <w:br/>
-        <w:t>2.4.2) Το σύστημα προβάλει άρθρα, βίντεο της κυβέρνησης σχετικά με την πανδημία (διάγγελμα πρωθυπουργού, άρθρα από το υπουργείο υγείας κλπ).</w:t>
+        <w:t xml:space="preserve">2.4.2) Το σύστημα προβάλει άρθρα, βίντεο της κυβέρνησης σχετικά με την πανδημία (διάγγελμα πρωθυπουργού, άρθρα από το υπουργείο υγείας </w:t>
+      </w:r>
+      <w:proofErr w:type="spellStart"/>
+      <w:r>
+        <w:t>κλπ</w:t>
+      </w:r>
+      <w:proofErr w:type="spellEnd"/>
+      <w:r>
+        <w:t>).</w:t>
       </w:r>
       <w:r>
         <w:br/>
@@ -4478,7 +4821,15 @@
         <w:spacing w:line="256" w:lineRule="auto"/>
       </w:pPr>
       <w:r>
-        <w:t xml:space="preserve">Το σύστημα προβάλει μία σύνοψη των νέων (αριθμός κρουσμάτων, θάνατοι κλπ).   </w:t>
+        <w:t xml:space="preserve">Το σύστημα προβάλει μία σύνοψη των νέων (αριθμός κρουσμάτων, θάνατοι </w:t>
+      </w:r>
+      <w:proofErr w:type="spellStart"/>
+      <w:r>
+        <w:t>κλπ</w:t>
+      </w:r>
+      <w:proofErr w:type="spellEnd"/>
+      <w:r>
+        <w:t xml:space="preserve">).   </w:t>
       </w:r>
     </w:p>
     <w:p>
@@ -4728,12 +5079,60 @@
     </w:p>
     <w:p>
       <w:r>
-        <w:t>Το παραπάνω διάγραμμα σχεδιάστηκε με το online εργαλείο diagrams.net (πρώην draw.io) στον ιστότοπο https://app.diagrams.net.</w:t>
-      </w:r>
-    </w:p>
-    <w:p>
-      <w:r>
-        <w:t>Επειδή, ίσως να μην προβάλλεται (χωρίς πολύ zoom), θα υπάρχει και extracted ως png στο GitHub της ομάδας. Μπορεί να βρεθεί στο ακόλουθο σύνδεσμο:</w:t>
+        <w:t xml:space="preserve">Το παραπάνω διάγραμμα σχεδιάστηκε με το </w:t>
+      </w:r>
+      <w:proofErr w:type="spellStart"/>
+      <w:r>
+        <w:t>online</w:t>
+      </w:r>
+      <w:proofErr w:type="spellEnd"/>
+      <w:r>
+        <w:t xml:space="preserve"> εργαλείο diagrams.net (πρώην draw.io) στον </w:t>
+      </w:r>
+      <w:proofErr w:type="spellStart"/>
+      <w:r>
+        <w:t>ιστότοπο</w:t>
+      </w:r>
+      <w:proofErr w:type="spellEnd"/>
+      <w:r>
+        <w:t xml:space="preserve"> https://app.diagrams.net.</w:t>
+      </w:r>
+    </w:p>
+    <w:p>
+      <w:r>
+        <w:t xml:space="preserve">Επειδή, ίσως να μην προβάλλεται (χωρίς πολύ </w:t>
+      </w:r>
+      <w:proofErr w:type="spellStart"/>
+      <w:r>
+        <w:t>zoom</w:t>
+      </w:r>
+      <w:proofErr w:type="spellEnd"/>
+      <w:r>
+        <w:t xml:space="preserve">), θα υπάρχει και </w:t>
+      </w:r>
+      <w:proofErr w:type="spellStart"/>
+      <w:r>
+        <w:t>extracted</w:t>
+      </w:r>
+      <w:proofErr w:type="spellEnd"/>
+      <w:r>
+        <w:t xml:space="preserve"> ως </w:t>
+      </w:r>
+      <w:proofErr w:type="spellStart"/>
+      <w:r>
+        <w:t>png</w:t>
+      </w:r>
+      <w:proofErr w:type="spellEnd"/>
+      <w:r>
+        <w:t xml:space="preserve"> στο </w:t>
+      </w:r>
+      <w:proofErr w:type="spellStart"/>
+      <w:r>
+        <w:t>GitHub</w:t>
+      </w:r>
+      <w:proofErr w:type="spellEnd"/>
+      <w:r>
+        <w:t xml:space="preserve"> της ομάδας. Μπορεί να βρεθεί στο ακόλουθο σύνδεσμο:</w:t>
       </w:r>
       <w:r>
         <w:t xml:space="preserve"> </w:t>
@@ -4743,7 +5142,49 @@
           <w:rPr>
             <w:rStyle w:val="-"/>
           </w:rPr>
-          <w:t>SoftEngProject2021/UseCaseDiagram.png at main · johnsart/SoftEngProject2021 (github.com)</w:t>
+          <w:t xml:space="preserve">SoftEngProject2021/UseCaseDiagram.png </w:t>
+        </w:r>
+        <w:proofErr w:type="spellStart"/>
+        <w:r>
+          <w:rPr>
+            <w:rStyle w:val="-"/>
+          </w:rPr>
+          <w:t>at</w:t>
+        </w:r>
+        <w:proofErr w:type="spellEnd"/>
+        <w:r>
+          <w:rPr>
+            <w:rStyle w:val="-"/>
+          </w:rPr>
+          <w:t xml:space="preserve"> </w:t>
+        </w:r>
+        <w:proofErr w:type="spellStart"/>
+        <w:r>
+          <w:rPr>
+            <w:rStyle w:val="-"/>
+          </w:rPr>
+          <w:t>main</w:t>
+        </w:r>
+        <w:proofErr w:type="spellEnd"/>
+        <w:r>
+          <w:rPr>
+            <w:rStyle w:val="-"/>
+          </w:rPr>
+          <w:t xml:space="preserve"> · </w:t>
+        </w:r>
+        <w:proofErr w:type="spellStart"/>
+        <w:r>
+          <w:rPr>
+            <w:rStyle w:val="-"/>
+          </w:rPr>
+          <w:t>johnsart</w:t>
+        </w:r>
+        <w:proofErr w:type="spellEnd"/>
+        <w:r>
+          <w:rPr>
+            <w:rStyle w:val="-"/>
+          </w:rPr>
+          <w:t>/SoftEngProject2021 (github.com)</w:t>
         </w:r>
       </w:hyperlink>
       <w:r>
@@ -4793,7 +5234,23 @@
         </w:r>
       </w:hyperlink>
       <w:r>
-        <w:t xml:space="preserve"> και του προγράμματος Adobe Photoshop CC.</w:t>
+        <w:t xml:space="preserve"> και του προγράμματος </w:t>
+      </w:r>
+      <w:proofErr w:type="spellStart"/>
+      <w:r>
+        <w:t>Adobe</w:t>
+      </w:r>
+      <w:proofErr w:type="spellEnd"/>
+      <w:r>
+        <w:t xml:space="preserve"> </w:t>
+      </w:r>
+      <w:proofErr w:type="spellStart"/>
+      <w:r>
+        <w:t>Photoshop</w:t>
+      </w:r>
+      <w:proofErr w:type="spellEnd"/>
+      <w:r>
+        <w:t xml:space="preserve"> CC.</w:t>
       </w:r>
     </w:p>
     <w:p>

</xml_diff>

<commit_message>
Replaced Archived Use Cases After Accidental Adjustments
</commit_message>
<xml_diff>
--- a/Documents/Scrum Cycle 2/Use-cases-v0.1.docx
+++ b/Documents/Scrum Cycle 2/Use-cases-v0.1.docx
@@ -871,7 +871,7 @@
     </w:p>
     <w:p>
       <w:pPr>
-        <w:pStyle w:val="ListParagraph"/>
+        <w:pStyle w:val="a4"/>
         <w:numPr>
           <w:ilvl w:val="0"/>
           <w:numId w:val="4"/>
@@ -883,7 +883,7 @@
     </w:p>
     <w:p>
       <w:pPr>
-        <w:pStyle w:val="ListParagraph"/>
+        <w:pStyle w:val="a4"/>
         <w:numPr>
           <w:ilvl w:val="0"/>
           <w:numId w:val="4"/>
@@ -895,7 +895,7 @@
     </w:p>
     <w:p>
       <w:pPr>
-        <w:pStyle w:val="ListParagraph"/>
+        <w:pStyle w:val="a4"/>
         <w:numPr>
           <w:ilvl w:val="0"/>
           <w:numId w:val="4"/>
@@ -916,7 +916,7 @@
     </w:p>
     <w:p>
       <w:pPr>
-        <w:pStyle w:val="ListParagraph"/>
+        <w:pStyle w:val="a4"/>
         <w:numPr>
           <w:ilvl w:val="0"/>
           <w:numId w:val="4"/>
@@ -937,7 +937,7 @@
     </w:p>
     <w:p>
       <w:pPr>
-        <w:pStyle w:val="ListParagraph"/>
+        <w:pStyle w:val="a4"/>
         <w:numPr>
           <w:ilvl w:val="0"/>
           <w:numId w:val="4"/>
@@ -949,7 +949,7 @@
     </w:p>
     <w:p>
       <w:pPr>
-        <w:pStyle w:val="ListParagraph"/>
+        <w:pStyle w:val="a4"/>
         <w:numPr>
           <w:ilvl w:val="0"/>
           <w:numId w:val="4"/>
@@ -961,7 +961,7 @@
     </w:p>
     <w:p>
       <w:pPr>
-        <w:pStyle w:val="ListParagraph"/>
+        <w:pStyle w:val="a4"/>
         <w:numPr>
           <w:ilvl w:val="0"/>
           <w:numId w:val="4"/>
@@ -973,7 +973,7 @@
     </w:p>
     <w:p>
       <w:pPr>
-        <w:pStyle w:val="ListParagraph"/>
+        <w:pStyle w:val="a4"/>
         <w:numPr>
           <w:ilvl w:val="0"/>
           <w:numId w:val="4"/>
@@ -985,7 +985,7 @@
     </w:p>
     <w:p>
       <w:pPr>
-        <w:pStyle w:val="ListParagraph"/>
+        <w:pStyle w:val="a4"/>
         <w:numPr>
           <w:ilvl w:val="0"/>
           <w:numId w:val="4"/>
@@ -1256,7 +1256,7 @@
     </w:p>
     <w:p>
       <w:pPr>
-        <w:pStyle w:val="ListParagraph"/>
+        <w:pStyle w:val="a4"/>
         <w:numPr>
           <w:ilvl w:val="0"/>
           <w:numId w:val="2"/>
@@ -1268,7 +1268,7 @@
     </w:p>
     <w:p>
       <w:pPr>
-        <w:pStyle w:val="ListParagraph"/>
+        <w:pStyle w:val="a4"/>
         <w:numPr>
           <w:ilvl w:val="0"/>
           <w:numId w:val="2"/>
@@ -1280,7 +1280,7 @@
     </w:p>
     <w:p>
       <w:pPr>
-        <w:pStyle w:val="ListParagraph"/>
+        <w:pStyle w:val="a4"/>
         <w:numPr>
           <w:ilvl w:val="0"/>
           <w:numId w:val="2"/>
@@ -1292,7 +1292,7 @@
     </w:p>
     <w:p>
       <w:pPr>
-        <w:pStyle w:val="ListParagraph"/>
+        <w:pStyle w:val="a4"/>
         <w:numPr>
           <w:ilvl w:val="0"/>
           <w:numId w:val="2"/>
@@ -1304,7 +1304,7 @@
     </w:p>
     <w:p>
       <w:pPr>
-        <w:pStyle w:val="ListParagraph"/>
+        <w:pStyle w:val="a4"/>
         <w:numPr>
           <w:ilvl w:val="0"/>
           <w:numId w:val="2"/>
@@ -1316,22 +1316,14 @@
     </w:p>
     <w:p>
       <w:pPr>
-        <w:pStyle w:val="ListParagraph"/>
+        <w:pStyle w:val="a4"/>
         <w:numPr>
           <w:ilvl w:val="0"/>
           <w:numId w:val="2"/>
         </w:numPr>
       </w:pPr>
       <w:r>
-        <w:t xml:space="preserve">Το σύστημα εμφανίζει την λίστα με όλες τις αξιολογήσεις και τους βαθμούς επικινδυνότητας που έχουν δώσει οι χρήστες που τις έχουν υποβάλλει ταξινομημένες από την πιο πρόσφατη. Επίσης για κάθε αξιολόγηση έχει τις επιλογές + και – για να ψηφίσει αν μια αξιολόγηση βοηθάει ή όχι, καθώς και τον συνολικό αριθμό θετικών /αρνητικών </w:t>
-      </w:r>
-      <w:proofErr w:type="spellStart"/>
-      <w:r>
-        <w:t>ψηφών</w:t>
-      </w:r>
-      <w:proofErr w:type="spellEnd"/>
-      <w:r>
-        <w:t xml:space="preserve"> που έχουν ήδη υποβληθεί. </w:t>
+        <w:t xml:space="preserve">Το σύστημα εμφανίζει την λίστα με όλες τις αξιολογήσεις και τους βαθμούς επικινδυνότητας που έχουν δώσει οι χρήστες που τις έχουν υποβάλλει ταξινομημένες από την πιο πρόσφατη. Επίσης για κάθε αξιολόγηση έχει τις επιλογές + και – για να ψηφίσει αν μια αξιολόγηση βοηθάει ή όχι, καθώς και τον συνολικό αριθμό θετικών /αρνητικών ψηφών που έχουν ήδη υποβληθεί. </w:t>
       </w:r>
     </w:p>
     <w:p>
@@ -1400,7 +1392,7 @@
     </w:p>
     <w:p>
       <w:pPr>
-        <w:pStyle w:val="ListParagraph"/>
+        <w:pStyle w:val="a4"/>
         <w:numPr>
           <w:ilvl w:val="0"/>
           <w:numId w:val="3"/>
@@ -1412,7 +1404,7 @@
     </w:p>
     <w:p>
       <w:pPr>
-        <w:pStyle w:val="ListParagraph"/>
+        <w:pStyle w:val="a4"/>
         <w:numPr>
           <w:ilvl w:val="0"/>
           <w:numId w:val="3"/>
@@ -1424,7 +1416,7 @@
     </w:p>
     <w:p>
       <w:pPr>
-        <w:pStyle w:val="ListParagraph"/>
+        <w:pStyle w:val="a4"/>
         <w:numPr>
           <w:ilvl w:val="0"/>
           <w:numId w:val="3"/>
@@ -1436,7 +1428,7 @@
     </w:p>
     <w:p>
       <w:pPr>
-        <w:pStyle w:val="ListParagraph"/>
+        <w:pStyle w:val="a4"/>
         <w:numPr>
           <w:ilvl w:val="0"/>
           <w:numId w:val="3"/>
@@ -1448,7 +1440,7 @@
     </w:p>
     <w:p>
       <w:pPr>
-        <w:pStyle w:val="ListParagraph"/>
+        <w:pStyle w:val="a4"/>
         <w:numPr>
           <w:ilvl w:val="0"/>
           <w:numId w:val="3"/>
@@ -1460,7 +1452,7 @@
     </w:p>
     <w:p>
       <w:pPr>
-        <w:pStyle w:val="ListParagraph"/>
+        <w:pStyle w:val="a4"/>
         <w:numPr>
           <w:ilvl w:val="0"/>
           <w:numId w:val="3"/>
@@ -1472,7 +1464,7 @@
     </w:p>
     <w:p>
       <w:pPr>
-        <w:pStyle w:val="ListParagraph"/>
+        <w:pStyle w:val="a4"/>
         <w:numPr>
           <w:ilvl w:val="0"/>
           <w:numId w:val="3"/>
@@ -1484,7 +1476,7 @@
     </w:p>
     <w:p>
       <w:pPr>
-        <w:pStyle w:val="ListParagraph"/>
+        <w:pStyle w:val="a4"/>
         <w:numPr>
           <w:ilvl w:val="0"/>
           <w:numId w:val="3"/>
@@ -1496,7 +1488,7 @@
     </w:p>
     <w:p>
       <w:pPr>
-        <w:pStyle w:val="ListParagraph"/>
+        <w:pStyle w:val="a4"/>
         <w:numPr>
           <w:ilvl w:val="0"/>
           <w:numId w:val="3"/>
@@ -1508,7 +1500,7 @@
     </w:p>
     <w:p>
       <w:pPr>
-        <w:pStyle w:val="ListParagraph"/>
+        <w:pStyle w:val="a4"/>
         <w:numPr>
           <w:ilvl w:val="0"/>
           <w:numId w:val="3"/>
@@ -1520,7 +1512,7 @@
     </w:p>
     <w:p>
       <w:pPr>
-        <w:pStyle w:val="ListParagraph"/>
+        <w:pStyle w:val="a4"/>
         <w:numPr>
           <w:ilvl w:val="0"/>
           <w:numId w:val="3"/>
@@ -1642,7 +1634,7 @@
     </w:p>
     <w:p>
       <w:pPr>
-        <w:pStyle w:val="ListParagraph"/>
+        <w:pStyle w:val="a4"/>
         <w:numPr>
           <w:ilvl w:val="0"/>
           <w:numId w:val="5"/>
@@ -1654,7 +1646,7 @@
     </w:p>
     <w:p>
       <w:pPr>
-        <w:pStyle w:val="ListParagraph"/>
+        <w:pStyle w:val="a4"/>
         <w:numPr>
           <w:ilvl w:val="0"/>
           <w:numId w:val="5"/>
@@ -1666,7 +1658,7 @@
     </w:p>
     <w:p>
       <w:pPr>
-        <w:pStyle w:val="ListParagraph"/>
+        <w:pStyle w:val="a4"/>
         <w:numPr>
           <w:ilvl w:val="0"/>
           <w:numId w:val="5"/>
@@ -1678,7 +1670,7 @@
     </w:p>
     <w:p>
       <w:pPr>
-        <w:pStyle w:val="ListParagraph"/>
+        <w:pStyle w:val="a4"/>
         <w:numPr>
           <w:ilvl w:val="0"/>
           <w:numId w:val="5"/>
@@ -1690,35 +1682,19 @@
     </w:p>
     <w:p>
       <w:pPr>
-        <w:pStyle w:val="ListParagraph"/>
+        <w:pStyle w:val="a4"/>
         <w:numPr>
           <w:ilvl w:val="0"/>
           <w:numId w:val="5"/>
         </w:numPr>
       </w:pPr>
       <w:r>
-        <w:t xml:space="preserve">Το σύστημα ζητάει από τον χρήστη να θέσει τις παραμέτρους που θα χρησιμοποιηθούν για τον υπολογισμό του </w:t>
-      </w:r>
-      <w:proofErr w:type="spellStart"/>
-      <w:r>
-        <w:t>Risk</w:t>
-      </w:r>
-      <w:proofErr w:type="spellEnd"/>
-      <w:r>
-        <w:t xml:space="preserve"> </w:t>
-      </w:r>
-      <w:proofErr w:type="spellStart"/>
-      <w:r>
-        <w:t>index</w:t>
-      </w:r>
-      <w:proofErr w:type="spellEnd"/>
-      <w:r>
-        <w:t>.</w:t>
-      </w:r>
-    </w:p>
-    <w:p>
-      <w:pPr>
-        <w:pStyle w:val="ListParagraph"/>
+        <w:t>Το σύστημα ζητάει από τον χρήστη να θέσει τις παραμέτρους που θα χρησιμοποιηθούν για τον υπολογισμό του Risk index.</w:t>
+      </w:r>
+    </w:p>
+    <w:p>
+      <w:pPr>
+        <w:pStyle w:val="a4"/>
         <w:numPr>
           <w:ilvl w:val="0"/>
           <w:numId w:val="5"/>
@@ -1730,83 +1706,43 @@
     </w:p>
     <w:p>
       <w:pPr>
-        <w:pStyle w:val="ListParagraph"/>
+        <w:pStyle w:val="a4"/>
         <w:numPr>
           <w:ilvl w:val="0"/>
           <w:numId w:val="5"/>
         </w:numPr>
       </w:pPr>
       <w:r>
-        <w:t xml:space="preserve">Το σύστημα εκκινεί τη διαδικασία υπολογισμού του </w:t>
-      </w:r>
-      <w:proofErr w:type="spellStart"/>
-      <w:r>
-        <w:t>Risk</w:t>
-      </w:r>
-      <w:proofErr w:type="spellEnd"/>
-      <w:r>
-        <w:t xml:space="preserve"> </w:t>
-      </w:r>
-      <w:proofErr w:type="spellStart"/>
-      <w:r>
-        <w:t>Index</w:t>
-      </w:r>
-      <w:proofErr w:type="spellEnd"/>
-      <w:r>
-        <w:t xml:space="preserve"> με βάση τις επιλεγμένες παραμέτρους και κρίνει πόσο ασφαλής είναι η τοποθεσία.</w:t>
-      </w:r>
-    </w:p>
-    <w:p>
-      <w:pPr>
-        <w:pStyle w:val="ListParagraph"/>
+        <w:t>Το σύστημα εκκινεί τη διαδικασία υπολογισμού του Risk Index με βάση τις επιλεγμένες παραμέτρους και κρίνει πόσο ασφαλής είναι η τοποθεσία.</w:t>
+      </w:r>
+    </w:p>
+    <w:p>
+      <w:pPr>
+        <w:pStyle w:val="a4"/>
         <w:numPr>
           <w:ilvl w:val="0"/>
           <w:numId w:val="5"/>
         </w:numPr>
       </w:pPr>
       <w:r>
-        <w:t xml:space="preserve">Το </w:t>
-      </w:r>
-      <w:proofErr w:type="spellStart"/>
-      <w:r>
-        <w:t>Risk</w:t>
-      </w:r>
-      <w:proofErr w:type="spellEnd"/>
-      <w:r>
-        <w:t xml:space="preserve"> </w:t>
-      </w:r>
-      <w:proofErr w:type="spellStart"/>
-      <w:r>
-        <w:t>Index</w:t>
-      </w:r>
-      <w:proofErr w:type="spellEnd"/>
-      <w:r>
-        <w:t xml:space="preserve"> του προορισμού προβάλλεται ως σχετικά ασφαλές.</w:t>
-      </w:r>
-    </w:p>
-    <w:p>
-      <w:pPr>
-        <w:pStyle w:val="ListParagraph"/>
+        <w:t>Το Risk Index του προορισμού προβάλλεται ως σχετικά ασφαλές.</w:t>
+      </w:r>
+    </w:p>
+    <w:p>
+      <w:pPr>
+        <w:pStyle w:val="a4"/>
         <w:numPr>
           <w:ilvl w:val="0"/>
           <w:numId w:val="5"/>
         </w:numPr>
       </w:pPr>
       <w:r>
-        <w:t xml:space="preserve">Ο χρήστης παίρνει την επιλογή να </w:t>
-      </w:r>
-      <w:proofErr w:type="spellStart"/>
-      <w:r>
-        <w:t>πλοηγηθεί</w:t>
-      </w:r>
-      <w:proofErr w:type="spellEnd"/>
-      <w:r>
-        <w:t xml:space="preserve"> σε αυτήν, να δει τις κριτικές ασφαλείας άλλων χρηστών ή να αφήσει τη δική του αν έχει πάει σε αυτή στο παρελθόν.</w:t>
-      </w:r>
-    </w:p>
-    <w:p>
-      <w:pPr>
-        <w:pStyle w:val="ListParagraph"/>
+        <w:t>Ο χρήστης παίρνει την επιλογή να πλοηγηθεί σε αυτήν, να δει τις κριτικές ασφαλείας άλλων χρηστών ή να αφήσει τη δική του αν έχει πάει σε αυτή στο παρελθόν.</w:t>
+      </w:r>
+    </w:p>
+    <w:p>
+      <w:pPr>
+        <w:pStyle w:val="a4"/>
         <w:ind w:left="0"/>
       </w:pPr>
     </w:p>
@@ -1895,23 +1831,7 @@
         <w:br/>
       </w:r>
       <w:r>
-        <w:t xml:space="preserve">7.2)Το σύστημα ενημερώνει το χρήστη για την έλλειψη επαρκών κριτικών και του δίνει την επιλογή να επαναπροσδιορίσει τις παραμέτρους υπολογισμού του </w:t>
-      </w:r>
-      <w:proofErr w:type="spellStart"/>
-      <w:r>
-        <w:t>Risk</w:t>
-      </w:r>
-      <w:proofErr w:type="spellEnd"/>
-      <w:r>
-        <w:t xml:space="preserve"> </w:t>
-      </w:r>
-      <w:proofErr w:type="spellStart"/>
-      <w:r>
-        <w:t>Index</w:t>
-      </w:r>
-      <w:proofErr w:type="spellEnd"/>
-      <w:r>
-        <w:t>, αφαιρώντας τις κριτικές</w:t>
+        <w:t>7.2)Το σύστημα ενημερώνει το χρήστη για την έλλειψη επαρκών κριτικών και του δίνει την επιλογή να επαναπροσδιορίσει τις παραμέτρους υπολογισμού του Risk Index, αφαιρώντας τις κριτικές</w:t>
       </w:r>
       <w:r>
         <w:t>.</w:t>
@@ -1937,21 +1857,8 @@
         <w:t xml:space="preserve"> </w:t>
       </w:r>
       <w:r>
-        <w:t xml:space="preserve">7.2.1) Ο χρήστης επιλέγει να αλλάξει τις ρυθμίσεις του </w:t>
-      </w:r>
-      <w:proofErr w:type="spellStart"/>
-      <w:r>
-        <w:t>Risk</w:t>
-      </w:r>
-      <w:proofErr w:type="spellEnd"/>
-      <w:r>
-        <w:t xml:space="preserve"> </w:t>
-      </w:r>
-      <w:proofErr w:type="spellStart"/>
-      <w:r>
-        <w:t>Index</w:t>
-      </w:r>
-      <w:proofErr w:type="spellEnd"/>
+        <w:t>7.2.1) Ο χρήστης επιλέγει να αλλάξει τις ρυθμίσεις του Risk Index</w:t>
+      </w:r>
       <w:r>
         <w:t>.</w:t>
       </w:r>
@@ -1963,16 +1870,7 @@
         <w:t xml:space="preserve"> </w:t>
       </w:r>
       <w:r>
-        <w:t>7.2.</w:t>
-      </w:r>
-      <w:r>
-        <w:rPr>
-          <w:lang w:val="en-US"/>
-        </w:rPr>
-        <w:t>2</w:t>
-      </w:r>
-      <w:r>
-        <w:t>) Το σύστημα επιστρέφει στην κατάσταση 5</w:t>
+        <w:t>7.2.1) Το σύστημα επιστρέφει στην κατάσταση 5</w:t>
       </w:r>
       <w:r>
         <w:t>.</w:t>
@@ -1994,23 +1892,7 @@
         <w:br/>
       </w:r>
       <w:r>
-        <w:t xml:space="preserve">8.1) Ο επιλεγμένος προορισμός κρίνεται πως έχει </w:t>
-      </w:r>
-      <w:proofErr w:type="spellStart"/>
-      <w:r>
-        <w:t>Risk</w:t>
-      </w:r>
-      <w:proofErr w:type="spellEnd"/>
-      <w:r>
-        <w:t xml:space="preserve"> </w:t>
-      </w:r>
-      <w:proofErr w:type="spellStart"/>
-      <w:r>
-        <w:t>Index</w:t>
-      </w:r>
-      <w:proofErr w:type="spellEnd"/>
-      <w:r>
-        <w:t xml:space="preserve"> ψηλότερο του 3, και ο χρήστης έχει την επιλογή να του δοθούν παρόμοιες κοντινές τοποθεσίες με χαμηλότερο βαθμό κινδύνου </w:t>
+        <w:t xml:space="preserve">8.1) Ο επιλεγμένος προορισμός κρίνεται πως έχει Risk Index ψηλότερο του 3, και ο χρήστης έχει την επιλογή να του δοθούν παρόμοιες κοντινές τοποθεσίες με χαμηλότερο βαθμό κινδύνου </w:t>
       </w:r>
     </w:p>
     <w:p/>
@@ -2050,7 +1932,7 @@
     </w:p>
     <w:p>
       <w:pPr>
-        <w:pStyle w:val="ListParagraph"/>
+        <w:pStyle w:val="a4"/>
         <w:numPr>
           <w:ilvl w:val="0"/>
           <w:numId w:val="6"/>
@@ -2098,7 +1980,7 @@
     </w:p>
     <w:p>
       <w:pPr>
-        <w:pStyle w:val="ListParagraph"/>
+        <w:pStyle w:val="a4"/>
         <w:numPr>
           <w:ilvl w:val="0"/>
           <w:numId w:val="6"/>
@@ -2164,7 +2046,7 @@
     </w:p>
     <w:p>
       <w:pPr>
-        <w:pStyle w:val="ListParagraph"/>
+        <w:pStyle w:val="a4"/>
         <w:numPr>
           <w:ilvl w:val="0"/>
           <w:numId w:val="6"/>
@@ -2248,7 +2130,7 @@
     </w:p>
     <w:p>
       <w:pPr>
-        <w:pStyle w:val="ListParagraph"/>
+        <w:pStyle w:val="a4"/>
         <w:numPr>
           <w:ilvl w:val="0"/>
           <w:numId w:val="6"/>
@@ -2350,7 +2232,7 @@
     </w:p>
     <w:p>
       <w:pPr>
-        <w:pStyle w:val="ListParagraph"/>
+        <w:pStyle w:val="a4"/>
         <w:numPr>
           <w:ilvl w:val="0"/>
           <w:numId w:val="6"/>
@@ -2459,50 +2341,172 @@
         <w:t xml:space="preserve"> </w:t>
       </w:r>
       <w:r>
-        <w:t xml:space="preserve">υπολογιστούν τα </w:t>
-      </w:r>
-      <w:proofErr w:type="spellStart"/>
+        <w:t>υπολογιστούν τα Risk</w:t>
+      </w:r>
+      <w:r>
+        <w:t xml:space="preserve"> </w:t>
+      </w:r>
+      <w:r>
+        <w:t>Index</w:t>
+      </w:r>
+      <w:r>
+        <w:t xml:space="preserve"> </w:t>
+      </w:r>
+      <w:r>
+        <w:t>για κάθε ένα.</w:t>
+      </w:r>
+    </w:p>
+    <w:p>
+      <w:pPr>
+        <w:pStyle w:val="a4"/>
+        <w:numPr>
+          <w:ilvl w:val="0"/>
+          <w:numId w:val="6"/>
+        </w:numPr>
+      </w:pPr>
+      <w:r>
+        <w:t>Το</w:t>
+      </w:r>
+      <w:r>
+        <w:t xml:space="preserve"> </w:t>
+      </w:r>
+      <w:r>
+        <w:t>σύστημα</w:t>
+      </w:r>
+      <w:r>
+        <w:t xml:space="preserve"> </w:t>
+      </w:r>
+      <w:r>
+        <w:t>προβάλει</w:t>
+      </w:r>
+      <w:r>
+        <w:t xml:space="preserve"> </w:t>
+      </w:r>
+      <w:r>
+        <w:t>μια</w:t>
+      </w:r>
+      <w:r>
+        <w:t xml:space="preserve"> </w:t>
+      </w:r>
+      <w:r>
+        <w:t>λίστα</w:t>
+      </w:r>
+      <w:r>
+        <w:t xml:space="preserve"> </w:t>
+      </w:r>
+      <w:r>
+        <w:t>με</w:t>
+      </w:r>
+      <w:r>
+        <w:t xml:space="preserve"> </w:t>
+      </w:r>
+      <w:r>
+        <w:t>τους</w:t>
+      </w:r>
+      <w:r>
+        <w:t xml:space="preserve"> </w:t>
+      </w:r>
+      <w:r>
+        <w:t>παρόμοιους</w:t>
+      </w:r>
+      <w:r>
+        <w:t xml:space="preserve"> </w:t>
+      </w:r>
+      <w:r>
+        <w:t>προορισμούς</w:t>
+      </w:r>
+      <w:r>
+        <w:t xml:space="preserve"> </w:t>
+      </w:r>
+      <w:r>
+        <w:t>με</w:t>
+      </w:r>
+      <w:r>
+        <w:t xml:space="preserve"> </w:t>
+      </w:r>
       <w:r>
         <w:t>Risk</w:t>
       </w:r>
-      <w:proofErr w:type="spellEnd"/>
-      <w:r>
-        <w:t xml:space="preserve"> </w:t>
-      </w:r>
-      <w:proofErr w:type="spellStart"/>
+      <w:r>
+        <w:t xml:space="preserve"> </w:t>
+      </w:r>
       <w:r>
         <w:t>Index</w:t>
       </w:r>
-      <w:proofErr w:type="spellEnd"/>
-      <w:r>
-        <w:t xml:space="preserve"> </w:t>
-      </w:r>
-      <w:r>
-        <w:t>για κάθε ένα.</w:t>
-      </w:r>
-    </w:p>
-    <w:p>
-      <w:pPr>
-        <w:pStyle w:val="ListParagraph"/>
+      <w:r>
+        <w:t xml:space="preserve"> </w:t>
+      </w:r>
+      <w:r>
+        <w:t>ίσο</w:t>
+      </w:r>
+      <w:r>
+        <w:t xml:space="preserve"> </w:t>
+      </w:r>
+      <w:r>
+        <w:t>η</w:t>
+      </w:r>
+      <w:r>
+        <w:t xml:space="preserve"> </w:t>
+      </w:r>
+      <w:r>
+        <w:t>χαμηλότερο</w:t>
+      </w:r>
+      <w:r>
+        <w:t xml:space="preserve"> </w:t>
+      </w:r>
+      <w:r>
+        <w:t>με</w:t>
+      </w:r>
+      <w:r>
+        <w:t xml:space="preserve"> </w:t>
+      </w:r>
+      <w:r>
+        <w:t>αυτόν</w:t>
+      </w:r>
+      <w:r>
+        <w:t xml:space="preserve"> </w:t>
+      </w:r>
+      <w:r>
+        <w:t>της</w:t>
+      </w:r>
+      <w:r>
+        <w:t xml:space="preserve"> </w:t>
+      </w:r>
+      <w:r>
+        <w:t>πρώτης</w:t>
+      </w:r>
+      <w:r>
+        <w:t xml:space="preserve"> </w:t>
+      </w:r>
+      <w:r>
+        <w:t>τοποθεσίας, και ξεχωρίζουν αυτούς με τις πιο κοντινές ετικέτες και χαμηλότερη επικινδυνότητα</w:t>
+      </w:r>
+      <w:r>
+        <w:t>.</w:t>
+      </w:r>
+    </w:p>
+    <w:p>
+      <w:pPr>
+        <w:pStyle w:val="a4"/>
         <w:numPr>
           <w:ilvl w:val="0"/>
           <w:numId w:val="6"/>
         </w:numPr>
       </w:pPr>
       <w:r>
-        <w:t>Το</w:t>
-      </w:r>
-      <w:r>
-        <w:t xml:space="preserve"> </w:t>
-      </w:r>
-      <w:r>
-        <w:t>σύστημα</w:t>
-      </w:r>
-      <w:r>
-        <w:t xml:space="preserve"> </w:t>
-      </w:r>
-      <w:r>
-        <w:t>προβάλει</w:t>
+        <w:t>Ο</w:t>
+      </w:r>
+      <w:r>
+        <w:t xml:space="preserve"> </w:t>
+      </w:r>
+      <w:r>
+        <w:t>χρήστης</w:t>
+      </w:r>
+      <w:r>
+        <w:t xml:space="preserve"> </w:t>
+      </w:r>
+      <w:r>
+        <w:t>επιλέγει</w:t>
       </w:r>
       <w:r>
         <w:t xml:space="preserve"> </w:t>
@@ -2514,101 +2518,58 @@
         <w:t xml:space="preserve"> </w:t>
       </w:r>
       <w:r>
-        <w:t>λίστα</w:t>
-      </w:r>
-      <w:r>
-        <w:t xml:space="preserve"> </w:t>
-      </w:r>
-      <w:r>
-        <w:t>με</w:t>
-      </w:r>
-      <w:r>
-        <w:t xml:space="preserve"> </w:t>
-      </w:r>
-      <w:r>
-        <w:t>τους</w:t>
-      </w:r>
-      <w:r>
-        <w:t xml:space="preserve"> </w:t>
-      </w:r>
-      <w:r>
-        <w:t>παρόμοιους</w:t>
-      </w:r>
-      <w:r>
-        <w:t xml:space="preserve"> </w:t>
-      </w:r>
-      <w:r>
-        <w:t>προορισμούς</w:t>
-      </w:r>
-      <w:r>
-        <w:t xml:space="preserve"> </w:t>
-      </w:r>
-      <w:r>
-        <w:t>με</w:t>
-      </w:r>
-      <w:r>
-        <w:t xml:space="preserve"> </w:t>
-      </w:r>
-      <w:proofErr w:type="spellStart"/>
-      <w:r>
-        <w:t>Risk</w:t>
-      </w:r>
-      <w:proofErr w:type="spellEnd"/>
-      <w:r>
-        <w:t xml:space="preserve"> </w:t>
-      </w:r>
-      <w:proofErr w:type="spellStart"/>
-      <w:r>
-        <w:t>Index</w:t>
-      </w:r>
-      <w:proofErr w:type="spellEnd"/>
-      <w:r>
-        <w:t xml:space="preserve"> </w:t>
-      </w:r>
-      <w:r>
-        <w:t>ίσο</w:t>
-      </w:r>
-      <w:r>
-        <w:t xml:space="preserve"> </w:t>
-      </w:r>
-      <w:r>
-        <w:t>η</w:t>
-      </w:r>
-      <w:r>
-        <w:t xml:space="preserve"> </w:t>
-      </w:r>
-      <w:r>
-        <w:t>χαμηλότερο</w:t>
-      </w:r>
-      <w:r>
-        <w:t xml:space="preserve"> </w:t>
-      </w:r>
-      <w:r>
-        <w:t>με</w:t>
-      </w:r>
-      <w:r>
-        <w:t xml:space="preserve"> </w:t>
-      </w:r>
-      <w:r>
-        <w:t>αυτόν</w:t>
-      </w:r>
-      <w:r>
-        <w:t xml:space="preserve"> </w:t>
-      </w:r>
-      <w:r>
-        <w:t>της</w:t>
-      </w:r>
-      <w:r>
-        <w:t xml:space="preserve"> </w:t>
-      </w:r>
-      <w:r>
-        <w:t>πρώτης</w:t>
-      </w:r>
-      <w:r>
-        <w:t xml:space="preserve"> </w:t>
-      </w:r>
-      <w:r>
-        <w:t>τοποθεσίας, και ξεχωρίζουν αυτούς με τις πιο κοντινές ετικέτες και χαμηλότερη επικινδυνότητα</w:t>
+        <w:t>από</w:t>
+      </w:r>
+      <w:r>
+        <w:t xml:space="preserve"> </w:t>
+      </w:r>
+      <w:r>
+        <w:t>τις</w:t>
+      </w:r>
+      <w:r>
+        <w:t xml:space="preserve"> </w:t>
+      </w:r>
+      <w:r>
+        <w:t>προτεινόμενες</w:t>
+      </w:r>
+      <w:r>
+        <w:t xml:space="preserve"> </w:t>
+      </w:r>
+      <w:r>
+        <w:t>τοποθεσίες</w:t>
+      </w:r>
+      <w:r>
+        <w:t xml:space="preserve"> </w:t>
+      </w:r>
+      <w:r>
+        <w:t xml:space="preserve">και βλέπει τα δεδομένα </w:t>
+      </w:r>
+      <w:r>
+        <w:t>της.</w:t>
+      </w:r>
+    </w:p>
+    <w:p>
+      <w:pPr>
+        <w:pStyle w:val="a4"/>
+        <w:numPr>
+          <w:ilvl w:val="0"/>
+          <w:numId w:val="6"/>
+        </w:numPr>
+      </w:pPr>
+      <w:r>
+        <w:t xml:space="preserve">Ο χρήστης παίρνει την επιλογή να πλοηγηθεί σε αυτήν, </w:t>
+      </w:r>
+      <w:r>
+        <w:t xml:space="preserve">να δει τις κριτικές ασφαλείας άλλων χρηστών ή </w:t>
+      </w:r>
+      <w:r>
+        <w:t xml:space="preserve">να αφήσει </w:t>
+      </w:r>
+      <w:r>
+        <w:t>τη δική του</w:t>
+      </w:r>
+      <w:r>
+        <w:t xml:space="preserve"> αν έχει πάει σε αυτή στο παρελθόν</w:t>
       </w:r>
       <w:r>
         <w:t>.</w:t>
@@ -2616,12 +2577,27 @@
     </w:p>
     <w:p>
       <w:pPr>
-        <w:pStyle w:val="ListParagraph"/>
-        <w:numPr>
-          <w:ilvl w:val="0"/>
-          <w:numId w:val="6"/>
-        </w:numPr>
-      </w:pPr>
+        <w:ind w:left="720"/>
+      </w:pPr>
+    </w:p>
+    <w:p>
+      <w:pPr>
+        <w:pStyle w:val="a4"/>
+      </w:pPr>
+    </w:p>
+    <w:p>
+      <w:pPr>
+        <w:pStyle w:val="a4"/>
+      </w:pPr>
+      <w:r>
+        <w:t>Εναλλακτική ροή 1:</w:t>
+      </w:r>
+      <w:r>
+        <w:br/>
+      </w:r>
+      <w:r>
+        <w:t xml:space="preserve">7.1) </w:t>
+      </w:r>
       <w:r>
         <w:t>Ο</w:t>
       </w:r>
@@ -2635,31 +2611,19 @@
         <w:t xml:space="preserve"> </w:t>
       </w:r>
       <w:r>
-        <w:t>επιλέγει</w:t>
-      </w:r>
-      <w:r>
-        <w:t xml:space="preserve"> </w:t>
-      </w:r>
-      <w:r>
-        <w:t>μια</w:t>
-      </w:r>
-      <w:r>
-        <w:t xml:space="preserve"> </w:t>
-      </w:r>
-      <w:r>
-        <w:t>από</w:t>
-      </w:r>
-      <w:r>
-        <w:t xml:space="preserve"> </w:t>
-      </w:r>
-      <w:r>
-        <w:t>τις</w:t>
-      </w:r>
-      <w:r>
-        <w:t xml:space="preserve"> </w:t>
-      </w:r>
-      <w:r>
-        <w:t>προτεινόμενες</w:t>
+        <w:t>δε</w:t>
+      </w:r>
+      <w:r>
+        <w:t xml:space="preserve"> </w:t>
+      </w:r>
+      <w:r>
+        <w:t>βρίσκει</w:t>
+      </w:r>
+      <w:r>
+        <w:t xml:space="preserve"> </w:t>
+      </w:r>
+      <w:r>
+        <w:t>αρεστές</w:t>
       </w:r>
       <w:r>
         <w:t xml:space="preserve"> </w:t>
@@ -2671,42 +2635,30 @@
         <w:t xml:space="preserve"> </w:t>
       </w:r>
       <w:r>
-        <w:t xml:space="preserve">και βλέπει τα δεδομένα </w:t>
-      </w:r>
-      <w:r>
-        <w:t>της.</w:t>
-      </w:r>
-    </w:p>
-    <w:p>
-      <w:pPr>
-        <w:pStyle w:val="ListParagraph"/>
-        <w:numPr>
-          <w:ilvl w:val="0"/>
-          <w:numId w:val="6"/>
-        </w:numPr>
-      </w:pPr>
-      <w:r>
-        <w:t xml:space="preserve">Ο χρήστης παίρνει την επιλογή να </w:t>
-      </w:r>
-      <w:proofErr w:type="spellStart"/>
-      <w:r>
-        <w:t>πλοηγηθεί</w:t>
-      </w:r>
-      <w:proofErr w:type="spellEnd"/>
-      <w:r>
-        <w:t xml:space="preserve"> σε αυτήν, </w:t>
-      </w:r>
-      <w:r>
-        <w:t xml:space="preserve">να δει τις κριτικές ασφαλείας άλλων χρηστών ή </w:t>
-      </w:r>
-      <w:r>
-        <w:t xml:space="preserve">να αφήσει </w:t>
-      </w:r>
-      <w:r>
-        <w:t>τη δική του</w:t>
-      </w:r>
-      <w:r>
-        <w:t xml:space="preserve"> αν έχει πάει σε αυτή στο παρελθόν</w:t>
+        <w:t>μεταξύ</w:t>
+      </w:r>
+      <w:r>
+        <w:t xml:space="preserve"> </w:t>
+      </w:r>
+      <w:r>
+        <w:t>των</w:t>
+      </w:r>
+      <w:r>
+        <w:t xml:space="preserve"> </w:t>
+      </w:r>
+      <w:r>
+        <w:t>προτεινόμενων.</w:t>
+      </w:r>
+      <w:r>
+        <w:t xml:space="preserve"> </w:t>
+      </w:r>
+    </w:p>
+    <w:p>
+      <w:pPr>
+        <w:pStyle w:val="a4"/>
+      </w:pPr>
+      <w:r>
+        <w:t>7.2) Το σύστημα του δίνει την επιλογή να αλλάξει τις ετικέτες ή την απόσταση από την αρχική τοποθεσία</w:t>
       </w:r>
       <w:r>
         <w:t>.</w:t>
@@ -2714,88 +2666,10 @@
     </w:p>
     <w:p>
       <w:pPr>
-        <w:ind w:left="720"/>
-      </w:pPr>
-    </w:p>
-    <w:p>
-      <w:pPr>
-        <w:pStyle w:val="ListParagraph"/>
-      </w:pPr>
-    </w:p>
-    <w:p>
-      <w:pPr>
-        <w:pStyle w:val="ListParagraph"/>
-      </w:pPr>
-      <w:r>
-        <w:t>Εναλλακτική ροή 1:</w:t>
-      </w:r>
-      <w:r>
-        <w:br/>
-      </w:r>
-      <w:r>
-        <w:t xml:space="preserve">7.1) </w:t>
-      </w:r>
-      <w:r>
-        <w:t>Ο</w:t>
-      </w:r>
-      <w:r>
-        <w:t xml:space="preserve"> </w:t>
-      </w:r>
-      <w:r>
-        <w:t>χρήστης</w:t>
-      </w:r>
-      <w:r>
-        <w:t xml:space="preserve"> </w:t>
-      </w:r>
-      <w:r>
-        <w:t>δε</w:t>
-      </w:r>
-      <w:r>
-        <w:t xml:space="preserve"> </w:t>
-      </w:r>
-      <w:r>
-        <w:t>βρίσκει</w:t>
-      </w:r>
-      <w:r>
-        <w:t xml:space="preserve"> </w:t>
-      </w:r>
-      <w:r>
-        <w:t>αρεστές</w:t>
-      </w:r>
-      <w:r>
-        <w:t xml:space="preserve"> </w:t>
-      </w:r>
-      <w:r>
-        <w:t>τοποθεσίες</w:t>
-      </w:r>
-      <w:r>
-        <w:t xml:space="preserve"> </w:t>
-      </w:r>
-      <w:r>
-        <w:t>μεταξύ</w:t>
-      </w:r>
-      <w:r>
-        <w:t xml:space="preserve"> </w:t>
-      </w:r>
-      <w:r>
-        <w:t>των</w:t>
-      </w:r>
-      <w:r>
-        <w:t xml:space="preserve"> </w:t>
-      </w:r>
-      <w:r>
-        <w:t>προτεινόμενων.</w:t>
-      </w:r>
-      <w:r>
-        <w:t xml:space="preserve"> </w:t>
-      </w:r>
-    </w:p>
-    <w:p>
-      <w:pPr>
-        <w:pStyle w:val="ListParagraph"/>
-      </w:pPr>
-      <w:r>
-        <w:t>7.2) Το σύστημα του δίνει την επιλογή να αλλάξει τις ετικέτες ή την απόσταση από την αρχική τοποθεσία</w:t>
+        <w:pStyle w:val="a4"/>
+      </w:pPr>
+      <w:r>
+        <w:t>7.3) Ο χρήστης δέχεται και το σύστημα μεταβαίνει στην κατάσταση 3</w:t>
       </w:r>
       <w:r>
         <w:t>.</w:t>
@@ -2803,23 +2677,12 @@
     </w:p>
     <w:p>
       <w:pPr>
-        <w:pStyle w:val="ListParagraph"/>
-      </w:pPr>
-      <w:r>
-        <w:t>7.3) Ο χρήστης δέχεται και το σύστημα μεταβαίνει στην κατάσταση 3</w:t>
-      </w:r>
-      <w:r>
-        <w:t>.</w:t>
-      </w:r>
-    </w:p>
-    <w:p>
-      <w:pPr>
-        <w:pStyle w:val="ListParagraph"/>
-      </w:pPr>
-    </w:p>
-    <w:p>
-      <w:pPr>
-        <w:pStyle w:val="ListParagraph"/>
+        <w:pStyle w:val="a4"/>
+      </w:pPr>
+    </w:p>
+    <w:p>
+      <w:pPr>
+        <w:pStyle w:val="a4"/>
         <w:ind w:left="1440"/>
       </w:pPr>
       <w:r>
@@ -2900,30 +2763,20 @@
     </w:p>
     <w:p>
       <w:pPr>
-        <w:pStyle w:val="ListParagraph"/>
+        <w:pStyle w:val="a4"/>
         <w:numPr>
           <w:ilvl w:val="0"/>
           <w:numId w:val="7"/>
         </w:numPr>
       </w:pPr>
       <w:r>
-        <w:t xml:space="preserve">Ένας χρήστης απαιτεί τον υπολογισμό </w:t>
-      </w:r>
-      <w:proofErr w:type="spellStart"/>
-      <w:r>
-        <w:t>Risk</w:t>
-      </w:r>
-      <w:proofErr w:type="spellEnd"/>
-      <w:r>
-        <w:t xml:space="preserve"> </w:t>
-      </w:r>
-      <w:proofErr w:type="spellStart"/>
-      <w:r>
-        <w:t>Index</w:t>
-      </w:r>
-      <w:proofErr w:type="spellEnd"/>
-      <w:r>
-        <w:t xml:space="preserve"> για μία τοποθεσία</w:t>
+        <w:t>Ένας χρήστης απαιτεί τον υπολογισμό Risk</w:t>
+      </w:r>
+      <w:r>
+        <w:t xml:space="preserve"> </w:t>
+      </w:r>
+      <w:r>
+        <w:t>Index για μία τοποθεσία</w:t>
       </w:r>
       <w:r>
         <w:t>.</w:t>
@@ -2931,7 +2784,7 @@
     </w:p>
     <w:p>
       <w:pPr>
-        <w:pStyle w:val="ListParagraph"/>
+        <w:pStyle w:val="a4"/>
         <w:numPr>
           <w:ilvl w:val="0"/>
           <w:numId w:val="7"/>
@@ -2946,7 +2799,7 @@
     </w:p>
     <w:p>
       <w:pPr>
-        <w:pStyle w:val="ListParagraph"/>
+        <w:pStyle w:val="a4"/>
         <w:numPr>
           <w:ilvl w:val="0"/>
           <w:numId w:val="7"/>
@@ -2961,7 +2814,7 @@
     </w:p>
     <w:p>
       <w:pPr>
-        <w:pStyle w:val="ListParagraph"/>
+        <w:pStyle w:val="a4"/>
         <w:numPr>
           <w:ilvl w:val="0"/>
           <w:numId w:val="7"/>
@@ -2976,28 +2829,21 @@
     </w:p>
     <w:p>
       <w:pPr>
-        <w:pStyle w:val="ListParagraph"/>
+        <w:pStyle w:val="a4"/>
         <w:numPr>
           <w:ilvl w:val="0"/>
           <w:numId w:val="7"/>
         </w:numPr>
       </w:pPr>
       <w:r>
-        <w:t xml:space="preserve">Το σύστημα αντλεί δεδομένα από το </w:t>
-      </w:r>
-      <w:proofErr w:type="spellStart"/>
-      <w:r>
-        <w:t>google</w:t>
-      </w:r>
-      <w:proofErr w:type="spellEnd"/>
-      <w:r>
-        <w:t xml:space="preserve"> </w:t>
-      </w:r>
-      <w:proofErr w:type="spellStart"/>
+        <w:t>Το σύστημα αντλεί δεδομένα από το google</w:t>
+      </w:r>
+      <w:r>
+        <w:t xml:space="preserve"> </w:t>
+      </w:r>
       <w:r>
         <w:t>maps</w:t>
       </w:r>
-      <w:proofErr w:type="spellEnd"/>
       <w:r>
         <w:t xml:space="preserve"> </w:t>
       </w:r>
@@ -3010,7 +2856,7 @@
     </w:p>
     <w:p>
       <w:pPr>
-        <w:pStyle w:val="ListParagraph"/>
+        <w:pStyle w:val="a4"/>
         <w:numPr>
           <w:ilvl w:val="0"/>
           <w:numId w:val="7"/>
@@ -3025,7 +2871,7 @@
     </w:p>
     <w:p>
       <w:pPr>
-        <w:pStyle w:val="ListParagraph"/>
+        <w:pStyle w:val="a4"/>
         <w:numPr>
           <w:ilvl w:val="0"/>
           <w:numId w:val="7"/>
@@ -3146,21 +2992,14 @@
       </w:r>
       <w:r>
         <w:br/>
-        <w:t xml:space="preserve">7.1) Αν ο χρήστης έχει επιλέξει να παραλείψει δύο από τις τρεις παραμέτρους, το σύστημα θα τον ενημερώσει πως η τιμή του </w:t>
-      </w:r>
-      <w:proofErr w:type="spellStart"/>
-      <w:r>
-        <w:t>Risk</w:t>
-      </w:r>
-      <w:proofErr w:type="spellEnd"/>
-      <w:r>
-        <w:t xml:space="preserve"> </w:t>
-      </w:r>
-      <w:proofErr w:type="spellStart"/>
+        <w:t>7.1) Αν ο χρήστης έχει επιλέξει να παραλείψει δύο από τις τρεις παραμέτρους, το σύστημα θα τον ενημερώσει πως η τιμή του Risk</w:t>
+      </w:r>
+      <w:r>
+        <w:t xml:space="preserve"> </w:t>
+      </w:r>
       <w:r>
         <w:t>Index</w:t>
       </w:r>
-      <w:proofErr w:type="spellEnd"/>
       <w:r>
         <w:t xml:space="preserve"> </w:t>
       </w:r>
@@ -3183,35 +3022,20 @@
         <w:br/>
       </w:r>
       <w:r>
-        <w:t xml:space="preserve">7.3) Ο χρήστης επιλέγει να </w:t>
-      </w:r>
-      <w:proofErr w:type="spellStart"/>
-      <w:r>
-        <w:t>επαν</w:t>
+        <w:t>7.3) Ο χρήστης επιλέγει να επαν</w:t>
       </w:r>
       <w:r>
         <w:t>αϋ</w:t>
       </w:r>
       <w:r>
-        <w:t>πολογιστεί</w:t>
-      </w:r>
-      <w:proofErr w:type="spellEnd"/>
-      <w:r>
-        <w:t xml:space="preserve"> ο </w:t>
-      </w:r>
-      <w:proofErr w:type="spellStart"/>
-      <w:r>
-        <w:t>Risk</w:t>
-      </w:r>
-      <w:proofErr w:type="spellEnd"/>
-      <w:r>
-        <w:t xml:space="preserve"> </w:t>
-      </w:r>
-      <w:proofErr w:type="spellStart"/>
+        <w:t>πολογιστεί ο Risk</w:t>
+      </w:r>
+      <w:r>
+        <w:t xml:space="preserve"> </w:t>
+      </w:r>
       <w:r>
         <w:t>Index</w:t>
       </w:r>
-      <w:proofErr w:type="spellEnd"/>
       <w:r>
         <w:t>.</w:t>
       </w:r>
@@ -3256,7 +3080,7 @@
     </w:p>
     <w:p>
       <w:pPr>
-        <w:pStyle w:val="ListParagraph"/>
+        <w:pStyle w:val="a4"/>
         <w:numPr>
           <w:ilvl w:val="0"/>
           <w:numId w:val="8"/>
@@ -3268,7 +3092,7 @@
     </w:p>
     <w:p>
       <w:pPr>
-        <w:pStyle w:val="ListParagraph"/>
+        <w:pStyle w:val="a4"/>
         <w:numPr>
           <w:ilvl w:val="0"/>
           <w:numId w:val="8"/>
@@ -3280,7 +3104,7 @@
     </w:p>
     <w:p>
       <w:pPr>
-        <w:pStyle w:val="ListParagraph"/>
+        <w:pStyle w:val="a4"/>
         <w:numPr>
           <w:ilvl w:val="0"/>
           <w:numId w:val="8"/>
@@ -3292,7 +3116,7 @@
     </w:p>
     <w:p>
       <w:pPr>
-        <w:pStyle w:val="ListParagraph"/>
+        <w:pStyle w:val="a4"/>
         <w:numPr>
           <w:ilvl w:val="0"/>
           <w:numId w:val="8"/>
@@ -3310,7 +3134,7 @@
     </w:p>
     <w:p>
       <w:pPr>
-        <w:pStyle w:val="ListParagraph"/>
+        <w:pStyle w:val="a4"/>
         <w:numPr>
           <w:ilvl w:val="0"/>
           <w:numId w:val="8"/>
@@ -3370,7 +3194,7 @@
     </w:p>
     <w:p>
       <w:pPr>
-        <w:pStyle w:val="ListParagraph"/>
+        <w:pStyle w:val="a4"/>
         <w:numPr>
           <w:ilvl w:val="0"/>
           <w:numId w:val="8"/>
@@ -3382,7 +3206,7 @@
     </w:p>
     <w:p>
       <w:pPr>
-        <w:pStyle w:val="ListParagraph"/>
+        <w:pStyle w:val="a4"/>
         <w:numPr>
           <w:ilvl w:val="0"/>
           <w:numId w:val="8"/>
@@ -3400,7 +3224,7 @@
     </w:p>
     <w:p>
       <w:pPr>
-        <w:pStyle w:val="ListParagraph"/>
+        <w:pStyle w:val="a4"/>
         <w:numPr>
           <w:ilvl w:val="0"/>
           <w:numId w:val="8"/>
@@ -3418,7 +3242,7 @@
     </w:p>
     <w:p>
       <w:pPr>
-        <w:pStyle w:val="ListParagraph"/>
+        <w:pStyle w:val="a4"/>
         <w:numPr>
           <w:ilvl w:val="0"/>
           <w:numId w:val="8"/>
@@ -3571,7 +3395,7 @@
           <w:sz w:val="24"/>
           <w:szCs w:val="24"/>
         </w:rPr>
-        <w:t>Βασική Ροή «Ραντεβού με Ιατρούς ΕΟΠ</w:t>
+        <w:t>Βασική Ροή «Ραντεβού με Ιατρούς ΕΟΠΥ»</w:t>
       </w:r>
       <w:r>
         <w:rPr>
@@ -3580,17 +3404,251 @@
           <w:sz w:val="24"/>
           <w:szCs w:val="24"/>
         </w:rPr>
-        <w:t>Υ</w:t>
-      </w:r>
-      <w:r>
+        <w:t>(Μάριος)</w:t>
+      </w:r>
+    </w:p>
+    <w:p>
+      <w:pPr>
+        <w:pStyle w:val="a4"/>
+        <w:numPr>
+          <w:ilvl w:val="0"/>
+          <w:numId w:val="9"/>
+        </w:numPr>
+      </w:pPr>
+      <w:r>
+        <w:t>Ο χρήστης επιλέγει να επικοινωνήσει με Ιατρό του ΕΟΠΥ.</w:t>
+      </w:r>
+    </w:p>
+    <w:p>
+      <w:pPr>
+        <w:pStyle w:val="a4"/>
+        <w:numPr>
+          <w:ilvl w:val="0"/>
+          <w:numId w:val="9"/>
+        </w:numPr>
+      </w:pPr>
+      <w:r>
+        <w:t>Το σύστημα του εμφανίζει προεπιλεγμένα νοσοκομεία και τηλέφωνα με βάση την τοποθεσία του χρήστη.</w:t>
+      </w:r>
+    </w:p>
+    <w:p>
+      <w:pPr>
+        <w:pStyle w:val="a4"/>
+        <w:numPr>
+          <w:ilvl w:val="0"/>
+          <w:numId w:val="9"/>
+        </w:numPr>
+      </w:pPr>
+      <w:r>
+        <w:t>Ο χρήστης επιλέγει να κλείσει ραντεβού με ιατρό.</w:t>
+      </w:r>
+    </w:p>
+    <w:p>
+      <w:pPr>
+        <w:pStyle w:val="a4"/>
+        <w:numPr>
+          <w:ilvl w:val="0"/>
+          <w:numId w:val="9"/>
+        </w:numPr>
+      </w:pPr>
+      <w:r>
+        <w:t>Ο χρήστης μπορεί να υποβάλει εκ των προτέρων βοηθητικά σχόλια για το γιατρό ή ιστορικό υγείας, αν το επιθυμεί.</w:t>
+      </w:r>
+    </w:p>
+    <w:p>
+      <w:pPr>
+        <w:pStyle w:val="a4"/>
+        <w:numPr>
+          <w:ilvl w:val="0"/>
+          <w:numId w:val="9"/>
+        </w:numPr>
+      </w:pPr>
+      <w:r>
+        <w:t>Το σύστημα ελέγχει και ειδοποιεί το χρήστη, για διαθεσιμότητα Ιατρού και μέρας εξυπηρέτησης.</w:t>
+      </w:r>
+    </w:p>
+    <w:p>
+      <w:pPr>
+        <w:pStyle w:val="a4"/>
+        <w:numPr>
+          <w:ilvl w:val="0"/>
+          <w:numId w:val="9"/>
+        </w:numPr>
+      </w:pPr>
+      <w:r>
+        <w:t>Ο χρήστης επιλέγει την επιθυμητή ημερομηνία.</w:t>
+      </w:r>
+    </w:p>
+    <w:p/>
+    <w:p>
+      <w:pPr>
+        <w:ind w:left="720"/>
+      </w:pPr>
+      <w:r>
+        <w:t>Εναλλακτική Ροή 1</w:t>
+      </w:r>
+      <w:r>
+        <w:t>:</w:t>
+      </w:r>
+      <w:r>
+        <w:br/>
+        <w:t>5.1) Δεν υπάρχει διαθέσιμη ημερομηνία στο εγγύς μέλλον.</w:t>
+      </w:r>
+      <w:r>
+        <w:br/>
+        <w:t>5.2) Ο χρήστης επικοινωνεί τηλεφωνικά για πιο μακροπρόθεσμη εξυπηρέτηση.</w:t>
+      </w:r>
+    </w:p>
+    <w:p/>
+    <w:p>
+      <w:pPr>
+        <w:ind w:left="720"/>
+      </w:pPr>
+      <w:r>
+        <w:t>Εναλλακτική Ροή 2</w:t>
+      </w:r>
+      <w:r>
+        <w:t>:</w:t>
+      </w:r>
+      <w:r>
+        <w:br/>
+      </w:r>
+      <w:r>
+        <w:t>3.1.1) Ο χρήστης επιλέγει ψυχολογική υποστήριξη, μέσω τηλεφωνικής γραμμής εικοσιτετράωρου εξυπηρέτησης.</w:t>
+      </w:r>
+      <w:r>
+        <w:br/>
+      </w:r>
+      <w:r>
+        <w:t>3.1.2) Το σύστημα συνδέει το χρήστη με διαθέσιμο Ψυχολόγο.</w:t>
+      </w:r>
+    </w:p>
+    <w:p>
+      <w:pPr>
+        <w:ind w:left="360"/>
+      </w:pPr>
+    </w:p>
+    <w:p>
+      <w:pPr>
+        <w:ind w:left="720"/>
+      </w:pPr>
+      <w:r>
+        <w:t>Εναλλακτική Ροή 3</w:t>
+      </w:r>
+      <w:r>
+        <w:t>:</w:t>
+      </w:r>
+      <w:r>
+        <w:br/>
+      </w:r>
+      <w:r>
+        <w:t>3.1.1.1) Όλες οι γραμμές είναι κατειλημμένες.</w:t>
+      </w:r>
+      <w:r>
+        <w:br/>
+      </w:r>
+      <w:r>
+        <w:t>3.1.1.2) Το σύστημα κρατά το χρήστης σε αναμονή μέχρι να εξυπηρετηθεί.</w:t>
+      </w:r>
+    </w:p>
+    <w:p/>
+    <w:p>
+      <w:pPr>
+        <w:ind w:left="720"/>
+      </w:pPr>
+    </w:p>
+    <w:p>
+      <w:pPr>
+        <w:ind w:left="720"/>
+      </w:pPr>
+      <w:r>
+        <w:lastRenderedPageBreak/>
+        <w:t>Εναλλακτική Ροή 4</w:t>
+      </w:r>
+      <w:r>
+        <w:t>:</w:t>
+      </w:r>
+      <w:r>
+        <w:br/>
+      </w:r>
+      <w:r>
+        <w:t>3.2.1) Ο χρήστης επιλέγει να κλείσει ραντεβού εμβολιασμού.</w:t>
+      </w:r>
+      <w:r>
+        <w:br/>
+      </w:r>
+      <w:r>
+        <w:t>3.2.2) Το σύστημα εμφανίζει στον χρήστη, την ενσωματωμένη πλατφόρμα της κυβέρνησης για ραντεβού εμβολιασμού.</w:t>
+      </w:r>
+      <w:r>
+        <w:br/>
+      </w:r>
+      <w:r>
+        <w:t>3.2.3) Ο χρήστης συμπληρώνει όλα τα υποχρεωτικά πεδία της.</w:t>
+      </w:r>
+      <w:r>
+        <w:br/>
+      </w:r>
+      <w:r>
+        <w:t>3.2.4) Ο χρήστης, όταν ολοκληρώσει τα πεδία της πλατφόρμας εμβολιασμού, τα υποβάλει στο σύστημα.</w:t>
+      </w:r>
+      <w:r>
+        <w:br/>
+      </w:r>
+      <w:r>
+        <w:t>3.2.5) Το σύστημα ενημερώνει τον χρήστη, για την επιτυχή καταχώριση των στοιχείων που υπέβαλε.</w:t>
+      </w:r>
+    </w:p>
+    <w:p/>
+    <w:p>
+      <w:pPr>
+        <w:ind w:left="720"/>
+      </w:pPr>
+      <w:r>
+        <w:t xml:space="preserve">Εναλλακτική Ροή </w:t>
+      </w:r>
+      <w:r>
+        <w:t>5</w:t>
+      </w:r>
+      <w:r>
+        <w:t>:</w:t>
+      </w:r>
+      <w:r>
+        <w:br/>
+      </w:r>
+      <w:r>
+        <w:t>3.2.3.1) Ο χρήστης δεν συμπλήρωσε όλα τα υποχρεωτικά πεδία</w:t>
+      </w:r>
+      <w:r>
+        <w:t>.</w:t>
+      </w:r>
+      <w:r>
+        <w:br/>
+      </w:r>
+      <w:r>
+        <w:t>3.2.3.2) Η εφαρμογή προειδοποιεί το χρήστη πως δεν συμπλήρωσε τα υποχρεωτικά πεδία.</w:t>
+      </w:r>
+      <w:r>
+        <w:br/>
+      </w:r>
+      <w:r>
+        <w:t>3.2.3.3) Το σύστημα μεταβαίνει στο βήμα 3.2.</w:t>
+      </w:r>
+      <w:r>
+        <w:t>2.</w:t>
+      </w:r>
+    </w:p>
+    <w:p/>
+    <w:p>
+      <w:pPr>
+        <w:ind w:firstLine="720"/>
         <w:rPr>
           <w:b/>
           <w:bCs/>
           <w:sz w:val="24"/>
           <w:szCs w:val="24"/>
         </w:rPr>
-        <w:t>Υ»</w:t>
-      </w:r>
+      </w:pPr>
       <w:r>
         <w:rPr>
           <w:b/>
@@ -3598,85 +3656,137 @@
           <w:sz w:val="24"/>
           <w:szCs w:val="24"/>
         </w:rPr>
-        <w:t>(Μάριος)</w:t>
-      </w:r>
-    </w:p>
-    <w:p>
-      <w:pPr>
-        <w:pStyle w:val="ListParagraph"/>
-        <w:numPr>
-          <w:ilvl w:val="0"/>
-          <w:numId w:val="9"/>
-        </w:numPr>
-      </w:pPr>
-      <w:r>
-        <w:t>Ο χρήστης επιλέγει να επικοινωνήσει με Ιατρό του ΕΟΠ</w:t>
-      </w:r>
-      <w:r>
-        <w:t>Υ</w:t>
-      </w:r>
-      <w:r>
-        <w:t>Υ.</w:t>
-      </w:r>
-    </w:p>
-    <w:p>
-      <w:pPr>
-        <w:pStyle w:val="ListParagraph"/>
-        <w:numPr>
-          <w:ilvl w:val="0"/>
-          <w:numId w:val="9"/>
-        </w:numPr>
-      </w:pPr>
-      <w:r>
-        <w:t>Το σύστημα του εμφανίζει προεπιλεγμένα νοσοκομεία και τηλέφωνα με βάση την τοποθεσία του χρήστη.</w:t>
-      </w:r>
-    </w:p>
-    <w:p>
-      <w:pPr>
-        <w:pStyle w:val="ListParagraph"/>
-        <w:numPr>
-          <w:ilvl w:val="0"/>
-          <w:numId w:val="9"/>
-        </w:numPr>
-      </w:pPr>
-      <w:r>
-        <w:t>Ο χρήστης επιλέγει να κλείσει ραντεβού με ιατρό.</w:t>
-      </w:r>
-    </w:p>
-    <w:p>
-      <w:pPr>
-        <w:pStyle w:val="ListParagraph"/>
-        <w:numPr>
-          <w:ilvl w:val="0"/>
-          <w:numId w:val="9"/>
-        </w:numPr>
-      </w:pPr>
-      <w:r>
-        <w:t>Ο χρήστης μπορεί να υποβάλει εκ των προτέρων βοηθητικά σχόλια για το γιατρό ή ιστορικό υγείας, αν το επιθυμεί.</w:t>
-      </w:r>
-    </w:p>
-    <w:p>
-      <w:pPr>
-        <w:pStyle w:val="ListParagraph"/>
-        <w:numPr>
-          <w:ilvl w:val="0"/>
-          <w:numId w:val="9"/>
-        </w:numPr>
-      </w:pPr>
-      <w:r>
-        <w:t>Το σύστημα ελέγχει και ειδοποιεί το χρήστη, για διαθεσιμότητα Ιατρού και μέρας εξυπηρέτησης.</w:t>
-      </w:r>
-    </w:p>
-    <w:p>
-      <w:pPr>
-        <w:pStyle w:val="ListParagraph"/>
-        <w:numPr>
-          <w:ilvl w:val="0"/>
-          <w:numId w:val="9"/>
-        </w:numPr>
-      </w:pPr>
-      <w:r>
-        <w:t>Ο χρήστης επιλέγει την επιθυμητή ημερομηνία.</w:t>
+        <w:t>Βασική ροή «Navigation»(Ερμής)</w:t>
+      </w:r>
+    </w:p>
+    <w:p>
+      <w:pPr>
+        <w:pStyle w:val="a4"/>
+        <w:numPr>
+          <w:ilvl w:val="0"/>
+          <w:numId w:val="10"/>
+        </w:numPr>
+        <w:spacing w:line="254" w:lineRule="auto"/>
+      </w:pPr>
+      <w:r>
+        <w:t>Ο χρήστης επιλέγει μια τοποθεσία.</w:t>
+      </w:r>
+    </w:p>
+    <w:p>
+      <w:pPr>
+        <w:pStyle w:val="a4"/>
+        <w:numPr>
+          <w:ilvl w:val="0"/>
+          <w:numId w:val="10"/>
+        </w:numPr>
+        <w:spacing w:line="254" w:lineRule="auto"/>
+      </w:pPr>
+      <w:r>
+        <w:t xml:space="preserve">Ο χρήστης επιλέγει το μεταφορικό μέσο που θα χρησιμοποιήσει για να πάει στην τοποθεσία που επέλεξε.  </w:t>
+      </w:r>
+    </w:p>
+    <w:p>
+      <w:pPr>
+        <w:pStyle w:val="a4"/>
+        <w:numPr>
+          <w:ilvl w:val="0"/>
+          <w:numId w:val="10"/>
+        </w:numPr>
+        <w:spacing w:line="254" w:lineRule="auto"/>
+      </w:pPr>
+      <w:r>
+        <w:t>Ο χρήστης επιλέγει να πάει με τα πόδια, ποδήλατο.</w:t>
+      </w:r>
+    </w:p>
+    <w:p>
+      <w:pPr>
+        <w:pStyle w:val="a4"/>
+        <w:numPr>
+          <w:ilvl w:val="0"/>
+          <w:numId w:val="10"/>
+        </w:numPr>
+        <w:spacing w:line="254" w:lineRule="auto"/>
+      </w:pPr>
+      <w:r>
+        <w:t>Το σύστημα βρίσκει την συντομότερη διαδρομή τηρώντας την τρέχουσα νομοθεσία και αποφεύγοντας τον συνωστισμό.</w:t>
+      </w:r>
+    </w:p>
+    <w:p>
+      <w:pPr>
+        <w:pStyle w:val="a4"/>
+        <w:numPr>
+          <w:ilvl w:val="0"/>
+          <w:numId w:val="10"/>
+        </w:numPr>
+        <w:spacing w:line="254" w:lineRule="auto"/>
+      </w:pPr>
+      <w:r>
+        <w:t>Το σύστημα υπολογίζει την επικινδυνότητα της διαδρομής.</w:t>
+      </w:r>
+    </w:p>
+    <w:p>
+      <w:pPr>
+        <w:pStyle w:val="a4"/>
+        <w:numPr>
+          <w:ilvl w:val="0"/>
+          <w:numId w:val="10"/>
+        </w:numPr>
+        <w:spacing w:line="254" w:lineRule="auto"/>
+      </w:pPr>
+      <w:r>
+        <w:t>Το σύστημα υπολογίζει τους αναμενόμενους χρόνους αναχώρησης και αφίξεις.</w:t>
+      </w:r>
+    </w:p>
+    <w:p>
+      <w:pPr>
+        <w:pStyle w:val="a4"/>
+        <w:numPr>
+          <w:ilvl w:val="0"/>
+          <w:numId w:val="10"/>
+        </w:numPr>
+        <w:spacing w:line="254" w:lineRule="auto"/>
+      </w:pPr>
+      <w:r>
+        <w:t>Ο χρήστης επιλέγει μια από τις προτεινόμενες διαδρομή.</w:t>
+      </w:r>
+    </w:p>
+    <w:p>
+      <w:pPr>
+        <w:pStyle w:val="a4"/>
+        <w:numPr>
+          <w:ilvl w:val="0"/>
+          <w:numId w:val="10"/>
+        </w:numPr>
+        <w:spacing w:line="254" w:lineRule="auto"/>
+      </w:pPr>
+      <w:r>
+        <w:t>Το σύστημα τον καθοδηγεί ώστε να φτάσει στην τοποθεσία.</w:t>
+      </w:r>
+    </w:p>
+    <w:p>
+      <w:pPr>
+        <w:pStyle w:val="a4"/>
+        <w:numPr>
+          <w:ilvl w:val="0"/>
+          <w:numId w:val="10"/>
+        </w:numPr>
+        <w:spacing w:line="254" w:lineRule="auto"/>
+      </w:pPr>
+      <w:r>
+        <w:t>Το σύστημα τον ενημερώνει ζωντανά σε περίπτωση που κάτι αλλάξει όσον αφορά την διαδρομή.</w:t>
+      </w:r>
+    </w:p>
+    <w:p>
+      <w:pPr>
+        <w:pStyle w:val="a4"/>
+        <w:numPr>
+          <w:ilvl w:val="0"/>
+          <w:numId w:val="10"/>
+        </w:numPr>
+        <w:spacing w:line="254" w:lineRule="auto"/>
+      </w:pPr>
+      <w:r>
+        <w:t xml:space="preserve">Ο χρήστης έφτασε στην επιθυμητή τοποθεσία και επιλέγει να κάνει safety review.   </w:t>
       </w:r>
     </w:p>
     <w:p/>
@@ -3685,70 +3795,48 @@
         <w:ind w:left="720"/>
       </w:pPr>
       <w:r>
-        <w:t>Εναλλακτική Ροή 1</w:t>
-      </w:r>
-      <w:r>
-        <w:t>:</w:t>
-      </w:r>
-      <w:r>
-        <w:br/>
-        <w:t>5.1) Δεν υπάρχει διαθέσιμη ημερομηνία στο εγγύς μέλλον.</w:t>
-      </w:r>
-      <w:r>
-        <w:br/>
-        <w:t>5.2) Ο χρήστης επικοινωνεί τηλεφωνικά για πιο μακροπρόθεσμη εξυπηρέτηση.</w:t>
-      </w:r>
-    </w:p>
-    <w:p/>
+        <w:t>Εναλλακτική ροή 1:</w:t>
+      </w:r>
+      <w:r>
+        <w:br/>
+        <w:t>2.1.1) Ο χρήστης επιλέγει να πάει με το αμάξι.</w:t>
+      </w:r>
+      <w:r>
+        <w:br/>
+        <w:t>2.1.2) Το σύστημα μεταβαίνει στο βήμα 4.</w:t>
+      </w:r>
+    </w:p>
     <w:p>
       <w:pPr>
         <w:ind w:left="720"/>
       </w:pPr>
-      <w:r>
-        <w:t>Εναλλακτική Ροή 2</w:t>
-      </w:r>
-      <w:r>
-        <w:t>:</w:t>
-      </w:r>
-      <w:r>
-        <w:br/>
-      </w:r>
-      <w:r>
-        <w:t>3.1.1) Ο χρήστης επιλέγει ψυχολογική υποστήριξη, μέσω τηλεφωνικής γραμμής εικοσιτετράωρου εξυπηρέτησης.</w:t>
-      </w:r>
-      <w:r>
-        <w:br/>
-      </w:r>
-      <w:r>
-        <w:t>3.1.2) Το σύστημα συνδέει το χρήστη με διαθέσιμο Ψυχολόγο.</w:t>
-      </w:r>
-    </w:p>
-    <w:p>
-      <w:pPr>
-        <w:ind w:left="360"/>
-      </w:pPr>
     </w:p>
     <w:p>
       <w:pPr>
         <w:ind w:left="720"/>
       </w:pPr>
       <w:r>
-        <w:t>Εναλλακτική Ροή 3</w:t>
-      </w:r>
-      <w:r>
-        <w:t>:</w:t>
-      </w:r>
-      <w:r>
-        <w:br/>
-      </w:r>
-      <w:r>
-        <w:t>3.1.1.1) Όλες οι γραμμές είναι κατειλημμένες.</w:t>
-      </w:r>
-      <w:r>
-        <w:br/>
-      </w:r>
-      <w:r>
-        <w:t>3.1.1.2) Το σύστημα κρατά το χρήστης σε αναμονή μέχρι να εξυπηρετηθεί.</w:t>
+        <w:t>Εναλλακτική ροή 2:</w:t>
+      </w:r>
+      <w:r>
+        <w:br/>
+        <w:t xml:space="preserve">2.2.1) Ο χρήστης επιλέγει να πάει με τα ΜΜΜ.  </w:t>
+      </w:r>
+      <w:r>
+        <w:br/>
+        <w:t xml:space="preserve">2.2.2) Το σύστημα επιλέγει τα δρομολόγια με τον λιγότερο συνωστισμό. </w:t>
+      </w:r>
+      <w:r>
+        <w:br/>
+        <w:t>2.2.3) Ο χρήστης επιλέγει να πάει με τα πόδια ώστε να πάρει τα ΜΜΜ.</w:t>
+      </w:r>
+      <w:r>
+        <w:br/>
+        <w:t xml:space="preserve">2.2.4) Το σύστημα βρίσκει την διαδρομή με τον λιγότερο συνωστισμό μέχρι τα ΜΜΜ. </w:t>
+      </w:r>
+      <w:r>
+        <w:br/>
+        <w:t>2.2.5) Το σύστημα μεταβαίνει στο βήμα 6.</w:t>
       </w:r>
     </w:p>
     <w:p/>
@@ -3756,47 +3844,46 @@
       <w:pPr>
         <w:ind w:left="720"/>
       </w:pPr>
-    </w:p>
+      <w:r>
+        <w:t>Εναλλακτική ροή 3:</w:t>
+      </w:r>
+      <w:r>
+        <w:br/>
+        <w:t>2.2.3.1) Ο χρήστης επιλέγει να πάει με το αμάξι ώστε να πάρει τα ΜΜΜ.</w:t>
+      </w:r>
+      <w:r>
+        <w:br/>
+        <w:t>2.2.3.2) Το σύστημα βρίσκει την συντομότερη διαδρομή.</w:t>
+      </w:r>
+      <w:r>
+        <w:br/>
+        <w:t>2.2.3.2) Το σύστημα μεταβαίνει στο βήμα 6.</w:t>
+      </w:r>
+    </w:p>
+    <w:p/>
+    <w:p/>
     <w:p>
       <w:pPr>
         <w:ind w:left="720"/>
       </w:pPr>
       <w:r>
-        <w:lastRenderedPageBreak/>
-        <w:t>Εναλλακτική Ροή 4</w:t>
-      </w:r>
-      <w:r>
-        <w:t>:</w:t>
-      </w:r>
-      <w:r>
-        <w:br/>
-      </w:r>
-      <w:r>
-        <w:t>3.2.1) Ο χρήστης επιλέγει να κλείσει ραντεβού εμβολιασμού.</w:t>
-      </w:r>
-      <w:r>
-        <w:br/>
-      </w:r>
-      <w:r>
-        <w:t>3.2.2) Το σύστημα εμφανίζει στον χρήστη, την ενσωματωμένη πλατφόρμα της κυβέρνησης για ραντεβού εμβολιασμού.</w:t>
-      </w:r>
-      <w:r>
-        <w:br/>
-      </w:r>
-      <w:r>
-        <w:t>3.2.3) Ο χρήστης συμπληρώνει όλα τα υποχρεωτικά πεδία της.</w:t>
-      </w:r>
-      <w:r>
-        <w:br/>
-      </w:r>
-      <w:r>
-        <w:t>3.2.4) Ο χρήστης, όταν ολοκληρώσει τα πεδία της πλατφόρμας εμβολιασμού, τα υποβάλει στο σύστημα.</w:t>
-      </w:r>
-      <w:r>
-        <w:br/>
-      </w:r>
-      <w:r>
-        <w:t>3.2.5) Το σύστημα ενημερώνει τον χρήστη, για την επιτυχή καταχώριση των στοιχείων που υπέβαλε.</w:t>
+        <w:t>Εναλλακτική ροή 4:</w:t>
+      </w:r>
+      <w:r>
+        <w:br/>
+        <w:t xml:space="preserve">6.1) Το σύστημα υπολογίζει πως δεν τηρούνται οι προϋποθέσεις. </w:t>
+      </w:r>
+      <w:r>
+        <w:br/>
+        <w:t>6.2) Το σύστημα προειδοποιεί τον χρήστη ότι δεν τηρούνται οι προϋποθέσεις.</w:t>
+      </w:r>
+      <w:r>
+        <w:br/>
+        <w:t>6.3)  Ο χρήστης επιλέγει να παρακάμψει τους περιορισμούς.</w:t>
+      </w:r>
+      <w:r>
+        <w:br/>
+        <w:t>6.4) Το σύστημα μεταβαίνει στο βήμα 7.</w:t>
       </w:r>
     </w:p>
     <w:p/>
@@ -3805,39 +3892,57 @@
         <w:ind w:left="720"/>
       </w:pPr>
       <w:r>
-        <w:t xml:space="preserve">Εναλλακτική Ροή </w:t>
-      </w:r>
-      <w:r>
-        <w:t>5</w:t>
-      </w:r>
-      <w:r>
-        <w:t>:</w:t>
-      </w:r>
-      <w:r>
-        <w:br/>
-      </w:r>
-      <w:r>
-        <w:t>3.2.3.1) Ο χρήστης δεν συμπλήρωσε όλα τα υποχρεωτικά πεδία</w:t>
-      </w:r>
-      <w:r>
-        <w:t>.</w:t>
-      </w:r>
-      <w:r>
-        <w:br/>
-      </w:r>
-      <w:r>
-        <w:t>3.2.3.2) Η εφαρμογή προειδοποιεί το χρήστη πως δεν συμπλήρωσε τα υποχρεωτικά πεδία.</w:t>
-      </w:r>
-      <w:r>
-        <w:br/>
-      </w:r>
-      <w:r>
-        <w:t>3.2.3.3) Το σύστημα μεταβαίνει στο βήμα 3.2.</w:t>
-      </w:r>
-      <w:r>
-        <w:t>2.</w:t>
-      </w:r>
-    </w:p>
+        <w:t>Εναλλακτική ροή 5:</w:t>
+      </w:r>
+      <w:r>
+        <w:br/>
+        <w:t>6.3.1) Ο χρήστης επιλέγει να τηρηθούν οι περιορισμοί.</w:t>
+      </w:r>
+      <w:r>
+        <w:br/>
+        <w:t>6.3.2) Το σύστημα μεταβαίνει στο βήμα 7.</w:t>
+      </w:r>
+    </w:p>
+    <w:p>
+      <w:pPr>
+        <w:ind w:left="720"/>
+      </w:pPr>
+    </w:p>
+    <w:p>
+      <w:pPr>
+        <w:ind w:left="720"/>
+      </w:pPr>
+      <w:r>
+        <w:t>Εναλλακτική ροή 6:</w:t>
+      </w:r>
+      <w:r>
+        <w:br/>
+        <w:t>7.1.1) Ο χρήστης απορρίπτει την διαδρομή που μόλις υπολογίστηκε.</w:t>
+      </w:r>
+      <w:r>
+        <w:br/>
+        <w:t>7.1.2) Το σύστημα μεταβαίνει στο βήμα 1.</w:t>
+      </w:r>
+    </w:p>
+    <w:p/>
+    <w:p>
+      <w:pPr>
+        <w:ind w:left="720"/>
+      </w:pPr>
+      <w:r>
+        <w:t>Εναλλακτική ροή 7:</w:t>
+      </w:r>
+      <w:r>
+        <w:br/>
+        <w:t>7.2.1) Ο χρήστης επιλέγει ότι θέλει να αλλάξει μεταφορικό μέσο (γιατί δεν του άρεσαν οι διαδρομές).</w:t>
+      </w:r>
+      <w:r>
+        <w:br/>
+        <w:t>7.2.2) Το σύστημα μεταβαίνει στο βήμα 2.</w:t>
+      </w:r>
+    </w:p>
+    <w:p/>
+    <w:p/>
     <w:p/>
     <w:p>
       <w:pPr>
@@ -3856,320 +3961,17 @@
           <w:sz w:val="24"/>
           <w:szCs w:val="24"/>
         </w:rPr>
-        <w:t>Βασική ροή «Navigation»(Ερμής)</w:t>
-      </w:r>
-    </w:p>
-    <w:p>
-      <w:pPr>
-        <w:pStyle w:val="ListParagraph"/>
-        <w:numPr>
-          <w:ilvl w:val="0"/>
-          <w:numId w:val="10"/>
-        </w:numPr>
-        <w:spacing w:line="254" w:lineRule="auto"/>
-      </w:pPr>
-      <w:r>
-        <w:t>Ο χρήστης επιλέγει μια τοποθεσία.</w:t>
-      </w:r>
-    </w:p>
-    <w:p>
-      <w:pPr>
-        <w:pStyle w:val="ListParagraph"/>
-        <w:numPr>
-          <w:ilvl w:val="0"/>
-          <w:numId w:val="10"/>
-        </w:numPr>
-        <w:spacing w:line="254" w:lineRule="auto"/>
-      </w:pPr>
-      <w:r>
-        <w:t xml:space="preserve">Ο χρήστης επιλέγει το μεταφορικό μέσο που θα χρησιμοποιήσει για να πάει στην τοποθεσία που επέλεξε.  </w:t>
-      </w:r>
-    </w:p>
-    <w:p>
-      <w:pPr>
-        <w:pStyle w:val="ListParagraph"/>
-        <w:numPr>
-          <w:ilvl w:val="0"/>
-          <w:numId w:val="10"/>
-        </w:numPr>
-        <w:spacing w:line="254" w:lineRule="auto"/>
-      </w:pPr>
-      <w:r>
-        <w:t>Ο χρήστης επιλέγει να πάει με τα πόδια, ποδήλατο.</w:t>
-      </w:r>
-    </w:p>
-    <w:p>
-      <w:pPr>
-        <w:pStyle w:val="ListParagraph"/>
-        <w:numPr>
-          <w:ilvl w:val="0"/>
-          <w:numId w:val="10"/>
-        </w:numPr>
-        <w:spacing w:line="254" w:lineRule="auto"/>
-      </w:pPr>
-      <w:r>
-        <w:t>Το σύστημα βρίσκει την συντομότερη διαδρομή τηρώντας την τρέχουσα νομοθεσία και αποφεύγοντας τον συνωστισμό.</w:t>
-      </w:r>
-    </w:p>
-    <w:p>
-      <w:pPr>
-        <w:pStyle w:val="ListParagraph"/>
-        <w:numPr>
-          <w:ilvl w:val="0"/>
-          <w:numId w:val="10"/>
-        </w:numPr>
-        <w:spacing w:line="254" w:lineRule="auto"/>
-      </w:pPr>
-      <w:r>
-        <w:t>Το σύστημα υπολογίζει την επικινδυνότητα της διαδρομής.</w:t>
-      </w:r>
-    </w:p>
-    <w:p>
-      <w:pPr>
-        <w:pStyle w:val="ListParagraph"/>
-        <w:numPr>
-          <w:ilvl w:val="0"/>
-          <w:numId w:val="10"/>
-        </w:numPr>
-        <w:spacing w:line="254" w:lineRule="auto"/>
-      </w:pPr>
-      <w:r>
-        <w:t>Το σύστημα υπολογίζει τους αναμενόμενους χρόνους αναχώρησης και αφίξεις.</w:t>
-      </w:r>
-    </w:p>
-    <w:p>
-      <w:pPr>
-        <w:pStyle w:val="ListParagraph"/>
-        <w:numPr>
-          <w:ilvl w:val="0"/>
-          <w:numId w:val="10"/>
-        </w:numPr>
-        <w:spacing w:line="254" w:lineRule="auto"/>
-      </w:pPr>
-      <w:r>
-        <w:t>Ο χρήστης επιλέγει μια από τις προτεινόμενες διαδρομή.</w:t>
-      </w:r>
-    </w:p>
-    <w:p>
-      <w:pPr>
-        <w:pStyle w:val="ListParagraph"/>
-        <w:numPr>
-          <w:ilvl w:val="0"/>
-          <w:numId w:val="10"/>
-        </w:numPr>
-        <w:spacing w:line="254" w:lineRule="auto"/>
-      </w:pPr>
-      <w:r>
-        <w:t>Το σύστημα τον καθοδηγεί ώστε να φτάσει στην τοποθεσία.</w:t>
-      </w:r>
-    </w:p>
-    <w:p>
-      <w:pPr>
-        <w:pStyle w:val="ListParagraph"/>
-        <w:numPr>
-          <w:ilvl w:val="0"/>
-          <w:numId w:val="10"/>
-        </w:numPr>
-        <w:spacing w:line="254" w:lineRule="auto"/>
-      </w:pPr>
-      <w:r>
-        <w:t>Το σύστημα τον ενημερώνει ζωντανά σε περίπτωση που κάτι αλλάξει όσον αφορά την διαδρομή.</w:t>
-      </w:r>
-    </w:p>
-    <w:p>
-      <w:pPr>
-        <w:pStyle w:val="ListParagraph"/>
-        <w:numPr>
-          <w:ilvl w:val="0"/>
-          <w:numId w:val="10"/>
-        </w:numPr>
-        <w:spacing w:line="254" w:lineRule="auto"/>
-      </w:pPr>
-      <w:r>
-        <w:t xml:space="preserve">Ο χρήστης έφτασε στην επιθυμητή τοποθεσία και επιλέγει να κάνει </w:t>
-      </w:r>
-      <w:proofErr w:type="spellStart"/>
-      <w:r>
-        <w:t>safety</w:t>
-      </w:r>
-      <w:proofErr w:type="spellEnd"/>
-      <w:r>
-        <w:t xml:space="preserve"> </w:t>
-      </w:r>
-      <w:proofErr w:type="spellStart"/>
-      <w:r>
-        <w:t>review</w:t>
-      </w:r>
-      <w:proofErr w:type="spellEnd"/>
-      <w:r>
-        <w:t xml:space="preserve">.   </w:t>
-      </w:r>
-    </w:p>
-    <w:p/>
-    <w:p>
-      <w:pPr>
-        <w:ind w:left="720"/>
-      </w:pPr>
-      <w:r>
-        <w:t>Εναλλακτική ροή 1:</w:t>
-      </w:r>
-      <w:r>
-        <w:br/>
-        <w:t>2.1.1) Ο χρήστης επιλέγει να πάει με το αμάξι.</w:t>
-      </w:r>
-      <w:r>
-        <w:br/>
-        <w:t>2.1.2) Το σύστημα μεταβαίνει στο βήμα 4.</w:t>
-      </w:r>
-    </w:p>
-    <w:p>
-      <w:pPr>
-        <w:ind w:left="720"/>
-      </w:pPr>
-    </w:p>
-    <w:p>
-      <w:pPr>
-        <w:ind w:left="720"/>
-      </w:pPr>
-      <w:r>
-        <w:t>Εναλλακτική ροή 2:</w:t>
-      </w:r>
-      <w:r>
-        <w:br/>
-        <w:t xml:space="preserve">2.2.1) Ο χρήστης επιλέγει να πάει με τα ΜΜΜ.  </w:t>
-      </w:r>
-      <w:r>
-        <w:br/>
-        <w:t xml:space="preserve">2.2.2) Το σύστημα επιλέγει τα δρομολόγια με τον λιγότερο συνωστισμό. </w:t>
-      </w:r>
-      <w:r>
-        <w:br/>
-        <w:t>2.2.3) Ο χρήστης επιλέγει να πάει με τα πόδια ώστε να πάρει τα ΜΜΜ.</w:t>
-      </w:r>
-      <w:r>
-        <w:br/>
-        <w:t xml:space="preserve">2.2.4) Το σύστημα βρίσκει την διαδρομή με τον λιγότερο συνωστισμό μέχρι τα ΜΜΜ. </w:t>
-      </w:r>
-      <w:r>
-        <w:br/>
-        <w:t>2.2.5) Το σύστημα μεταβαίνει στο βήμα 6.</w:t>
-      </w:r>
-    </w:p>
-    <w:p/>
-    <w:p>
-      <w:pPr>
-        <w:ind w:left="720"/>
-      </w:pPr>
-      <w:r>
-        <w:t>Εναλλακτική ροή 3:</w:t>
-      </w:r>
-      <w:r>
-        <w:br/>
-        <w:t>2.2.3.1) Ο χρήστης επιλέγει να πάει με το αμάξι ώστε να πάρει τα ΜΜΜ.</w:t>
-      </w:r>
-      <w:r>
-        <w:br/>
-        <w:t>2.2.3.2) Το σύστημα βρίσκει την συντομότερη διαδρομή.</w:t>
-      </w:r>
-      <w:r>
-        <w:br/>
-        <w:t>2.2.3.2) Το σύστημα μεταβαίνει στο βήμα 6.</w:t>
-      </w:r>
-    </w:p>
-    <w:p/>
-    <w:p/>
-    <w:p>
-      <w:pPr>
-        <w:ind w:left="720"/>
-      </w:pPr>
-      <w:r>
-        <w:t>Εναλλακτική ροή 4:</w:t>
-      </w:r>
-      <w:r>
-        <w:br/>
-        <w:t xml:space="preserve">6.1) Το σύστημα υπολογίζει πως δεν τηρούνται οι προϋποθέσεις. </w:t>
-      </w:r>
-      <w:r>
-        <w:br/>
-        <w:t>6.2) Το σύστημα προειδοποιεί τον χρήστη ότι δεν τηρούνται οι προϋποθέσεις.</w:t>
-      </w:r>
-      <w:r>
-        <w:br/>
-        <w:t>6.3)  Ο χρήστης επιλέγει να παρακάμψει τους περιορισμούς.</w:t>
-      </w:r>
-      <w:r>
-        <w:br/>
-        <w:t>6.4) Το σύστημα μεταβαίνει στο βήμα 7.</w:t>
-      </w:r>
-    </w:p>
-    <w:p/>
-    <w:p>
-      <w:pPr>
-        <w:ind w:left="720"/>
-      </w:pPr>
-      <w:r>
-        <w:t>Εναλλακτική ροή 5:</w:t>
-      </w:r>
-      <w:r>
-        <w:br/>
-        <w:t>6.3.1) Ο χρήστης επιλέγει να τηρηθούν οι περιορισμοί.</w:t>
-      </w:r>
-      <w:r>
-        <w:br/>
-        <w:t>6.3.2) Το σύστημα μεταβαίνει στο βήμα 7.</w:t>
-      </w:r>
-    </w:p>
-    <w:p>
-      <w:pPr>
-        <w:ind w:left="720"/>
-      </w:pPr>
-    </w:p>
-    <w:p>
-      <w:pPr>
-        <w:ind w:left="720"/>
-      </w:pPr>
-      <w:r>
-        <w:t>Εναλλακτική ροή 6:</w:t>
-      </w:r>
-      <w:r>
-        <w:br/>
-        <w:t>7.1.1) Ο χρήστης απορρίπτει την διαδρομή που μόλις υπολογίστηκε.</w:t>
-      </w:r>
-      <w:r>
-        <w:br/>
-        <w:t>7.1.2) Το σύστημα μεταβαίνει στο βήμα 1.</w:t>
-      </w:r>
-    </w:p>
-    <w:p/>
-    <w:p>
-      <w:pPr>
-        <w:ind w:left="720"/>
-      </w:pPr>
-      <w:r>
-        <w:t>Εναλλακτική ροή 7:</w:t>
-      </w:r>
-      <w:r>
-        <w:br/>
-        <w:t>7.2.1) Ο χρήστης επιλέγει ότι θέλει να αλλάξει μεταφορικό μέσο (γιατί δεν του άρεσαν οι διαδρομές).</w:t>
-      </w:r>
-      <w:r>
-        <w:br/>
-        <w:t>7.2.2) Το σύστημα μεταβαίνει στο βήμα 2.</w:t>
-      </w:r>
-    </w:p>
-    <w:p/>
-    <w:p/>
-    <w:p/>
-    <w:p>
-      <w:pPr>
-        <w:ind w:firstLine="720"/>
+        <w:t>Βασική</w:t>
+      </w:r>
+      <w:r>
         <w:rPr>
           <w:b/>
           <w:bCs/>
           <w:sz w:val="24"/>
           <w:szCs w:val="24"/>
         </w:rPr>
-      </w:pPr>
+        <w:t xml:space="preserve"> </w:t>
+      </w:r>
       <w:r>
         <w:rPr>
           <w:b/>
@@ -4177,7 +3979,7 @@
           <w:sz w:val="24"/>
           <w:szCs w:val="24"/>
         </w:rPr>
-        <w:t>Βασική</w:t>
+        <w:t>ροή</w:t>
       </w:r>
       <w:r>
         <w:rPr>
@@ -4186,7 +3988,7 @@
           <w:sz w:val="24"/>
           <w:szCs w:val="24"/>
         </w:rPr>
-        <w:t xml:space="preserve"> </w:t>
+        <w:t xml:space="preserve"> «</w:t>
       </w:r>
       <w:r>
         <w:rPr>
@@ -4194,8 +3996,9 @@
           <w:bCs/>
           <w:sz w:val="24"/>
           <w:szCs w:val="24"/>
-        </w:rPr>
-        <w:t>ροή</w:t>
+          <w:lang w:val="en-US"/>
+        </w:rPr>
+        <w:t>Safety</w:t>
       </w:r>
       <w:r>
         <w:rPr>
@@ -4204,7 +4007,7 @@
           <w:sz w:val="24"/>
           <w:szCs w:val="24"/>
         </w:rPr>
-        <w:t xml:space="preserve"> «</w:t>
+        <w:t xml:space="preserve"> </w:t>
       </w:r>
       <w:r>
         <w:rPr>
@@ -4214,7 +4017,7 @@
           <w:szCs w:val="24"/>
           <w:lang w:val="en-US"/>
         </w:rPr>
-        <w:t>Safety</w:t>
+        <w:t>review</w:t>
       </w:r>
       <w:r>
         <w:rPr>
@@ -4223,7 +4026,7 @@
           <w:sz w:val="24"/>
           <w:szCs w:val="24"/>
         </w:rPr>
-        <w:t xml:space="preserve"> </w:t>
+        <w:t>»(</w:t>
       </w:r>
       <w:r>
         <w:rPr>
@@ -4231,9 +4034,8 @@
           <w:bCs/>
           <w:sz w:val="24"/>
           <w:szCs w:val="24"/>
-          <w:lang w:val="en-US"/>
-        </w:rPr>
-        <w:t>review</w:t>
+        </w:rPr>
+        <w:t>Ερμής</w:t>
       </w:r>
       <w:r>
         <w:rPr>
@@ -4242,17 +4044,143 @@
           <w:sz w:val="24"/>
           <w:szCs w:val="24"/>
         </w:rPr>
-        <w:t>»(</w:t>
-      </w:r>
-      <w:r>
+        <w:t>)</w:t>
+      </w:r>
+    </w:p>
+    <w:p>
+      <w:pPr>
+        <w:pStyle w:val="a4"/>
+        <w:numPr>
+          <w:ilvl w:val="0"/>
+          <w:numId w:val="12"/>
+        </w:numPr>
+        <w:spacing w:line="254" w:lineRule="auto"/>
+      </w:pPr>
+      <w:r>
+        <w:t xml:space="preserve">Ο χρήστης επιλέγει μία τοποθεσία.  </w:t>
+      </w:r>
+    </w:p>
+    <w:p>
+      <w:pPr>
+        <w:pStyle w:val="a4"/>
+        <w:numPr>
+          <w:ilvl w:val="0"/>
+          <w:numId w:val="12"/>
+        </w:numPr>
+        <w:spacing w:line="254" w:lineRule="auto"/>
+      </w:pPr>
+      <w:r>
+        <w:t>Ο χρήστης επιλέγει να γράψει safety review για την τοποθεσία που έχει επιλέξει.</w:t>
+      </w:r>
+    </w:p>
+    <w:p>
+      <w:pPr>
+        <w:pStyle w:val="a4"/>
+        <w:numPr>
+          <w:ilvl w:val="0"/>
+          <w:numId w:val="12"/>
+        </w:numPr>
+        <w:spacing w:line="254" w:lineRule="auto"/>
+      </w:pPr>
+      <w:r>
+        <w:t>Ο χρήστης γράφει το safety review.</w:t>
+      </w:r>
+    </w:p>
+    <w:p>
+      <w:pPr>
+        <w:pStyle w:val="a4"/>
+        <w:numPr>
+          <w:ilvl w:val="0"/>
+          <w:numId w:val="12"/>
+        </w:numPr>
+        <w:spacing w:line="254" w:lineRule="auto"/>
+      </w:pPr>
+      <w:r>
+        <w:t>Ο χρήστης υποβάλλει το safety review.</w:t>
+      </w:r>
+    </w:p>
+    <w:p>
+      <w:pPr>
+        <w:pStyle w:val="a4"/>
+        <w:numPr>
+          <w:ilvl w:val="0"/>
+          <w:numId w:val="12"/>
+        </w:numPr>
+        <w:spacing w:line="254" w:lineRule="auto"/>
+      </w:pPr>
+      <w:r>
+        <w:t>Το σύστημα ελέγχει το safety review (για κακό λεξιλόγιο,  αν έχει πάει ποτέ σε αυτή την τοποθεσία).</w:t>
+      </w:r>
+    </w:p>
+    <w:p>
+      <w:pPr>
+        <w:pStyle w:val="a4"/>
+        <w:numPr>
+          <w:ilvl w:val="0"/>
+          <w:numId w:val="12"/>
+        </w:numPr>
+        <w:spacing w:line="254" w:lineRule="auto"/>
+      </w:pPr>
+      <w:r>
+        <w:t>Το σύστημα εγκρίνει το safety review και το ανεβάζει.</w:t>
+      </w:r>
+    </w:p>
+    <w:p/>
+    <w:p>
+      <w:pPr>
+        <w:ind w:left="360"/>
+      </w:pPr>
+      <w:r>
+        <w:lastRenderedPageBreak/>
+        <w:t>Εναλλακτική ροή 1:</w:t>
+      </w:r>
+      <w:r>
+        <w:br/>
+        <w:t>6.1.1) Το σύστημα δεν επιτρέπει να υποβληθεί το safety review.</w:t>
+      </w:r>
+      <w:r>
+        <w:br/>
+        <w:t>6.1.2) Το σύστημα ενημερώνει τον χρήστη για τους λόγους για τους οποίους το safety review του δεν έγινε δεκτό (κακό λεξιλόγιο).</w:t>
+      </w:r>
+      <w:r>
+        <w:br/>
+        <w:t>6.1.3) Το σύστημα μεταβαίνει στο βήμα 3.</w:t>
+      </w:r>
+    </w:p>
+    <w:p/>
+    <w:p>
+      <w:pPr>
+        <w:ind w:left="360"/>
+      </w:pPr>
+      <w:r>
+        <w:t>Εναλλακτική ροή 2:</w:t>
+      </w:r>
+      <w:r>
+        <w:br/>
+        <w:t>6.2.1) Το σύστημα δεν επιτρέπει να υποβληθεί το safety review.</w:t>
+      </w:r>
+      <w:r>
+        <w:br/>
+        <w:t>6.2.2) Το σύστημα ενημερώνει τον χρήστη ότι δεν έχει πάει ποτέ σε αυτή την τοποθεσία άρα δεν μπορεί να γίνει το safety review δεκτό.</w:t>
+      </w:r>
+      <w:r>
+        <w:br/>
+        <w:t>6.2.3) Το σύστημα μεταβαίνει στο βήμα 1.</w:t>
+      </w:r>
+    </w:p>
+    <w:p/>
+    <w:p/>
+    <w:p/>
+    <w:p>
+      <w:pPr>
+        <w:ind w:firstLine="720"/>
         <w:rPr>
           <w:b/>
           <w:bCs/>
           <w:sz w:val="24"/>
           <w:szCs w:val="24"/>
         </w:rPr>
-        <w:t>Ερμής</w:t>
-      </w:r>
+      </w:pPr>
       <w:r>
         <w:rPr>
           <w:b/>
@@ -4260,287 +4188,17 @@
           <w:sz w:val="24"/>
           <w:szCs w:val="24"/>
         </w:rPr>
-        <w:t>)</w:t>
-      </w:r>
-    </w:p>
-    <w:p>
-      <w:pPr>
-        <w:pStyle w:val="ListParagraph"/>
-        <w:numPr>
-          <w:ilvl w:val="0"/>
-          <w:numId w:val="12"/>
-        </w:numPr>
-        <w:spacing w:line="254" w:lineRule="auto"/>
-      </w:pPr>
-      <w:r>
-        <w:t xml:space="preserve">Ο χρήστης επιλέγει μία τοποθεσία.  </w:t>
-      </w:r>
-    </w:p>
-    <w:p>
-      <w:pPr>
-        <w:pStyle w:val="ListParagraph"/>
-        <w:numPr>
-          <w:ilvl w:val="0"/>
-          <w:numId w:val="12"/>
-        </w:numPr>
-        <w:spacing w:line="254" w:lineRule="auto"/>
-      </w:pPr>
-      <w:r>
-        <w:t xml:space="preserve">Ο χρήστης επιλέγει να γράψει </w:t>
-      </w:r>
-      <w:proofErr w:type="spellStart"/>
-      <w:r>
-        <w:t>safety</w:t>
-      </w:r>
-      <w:proofErr w:type="spellEnd"/>
-      <w:r>
-        <w:t xml:space="preserve"> </w:t>
-      </w:r>
-      <w:proofErr w:type="spellStart"/>
-      <w:r>
-        <w:t>review</w:t>
-      </w:r>
-      <w:proofErr w:type="spellEnd"/>
-      <w:r>
-        <w:t xml:space="preserve"> για την τοποθεσία που έχει επιλέξει.</w:t>
-      </w:r>
-    </w:p>
-    <w:p>
-      <w:pPr>
-        <w:pStyle w:val="ListParagraph"/>
-        <w:numPr>
-          <w:ilvl w:val="0"/>
-          <w:numId w:val="12"/>
-        </w:numPr>
-        <w:spacing w:line="254" w:lineRule="auto"/>
-      </w:pPr>
-      <w:r>
-        <w:t xml:space="preserve">Ο χρήστης γράφει το </w:t>
-      </w:r>
-      <w:proofErr w:type="spellStart"/>
-      <w:r>
-        <w:t>safety</w:t>
-      </w:r>
-      <w:proofErr w:type="spellEnd"/>
-      <w:r>
-        <w:t xml:space="preserve"> </w:t>
-      </w:r>
-      <w:proofErr w:type="spellStart"/>
-      <w:r>
-        <w:t>review</w:t>
-      </w:r>
-      <w:proofErr w:type="spellEnd"/>
-      <w:r>
-        <w:t>.</w:t>
-      </w:r>
-    </w:p>
-    <w:p>
-      <w:pPr>
-        <w:pStyle w:val="ListParagraph"/>
-        <w:numPr>
-          <w:ilvl w:val="0"/>
-          <w:numId w:val="12"/>
-        </w:numPr>
-        <w:spacing w:line="254" w:lineRule="auto"/>
-      </w:pPr>
-      <w:r>
-        <w:t xml:space="preserve">Ο χρήστης υποβάλλει το </w:t>
-      </w:r>
-      <w:proofErr w:type="spellStart"/>
-      <w:r>
-        <w:t>safety</w:t>
-      </w:r>
-      <w:proofErr w:type="spellEnd"/>
-      <w:r>
-        <w:t xml:space="preserve"> </w:t>
-      </w:r>
-      <w:proofErr w:type="spellStart"/>
-      <w:r>
-        <w:t>review</w:t>
-      </w:r>
-      <w:proofErr w:type="spellEnd"/>
-      <w:r>
-        <w:t>.</w:t>
-      </w:r>
-    </w:p>
-    <w:p>
-      <w:pPr>
-        <w:pStyle w:val="ListParagraph"/>
-        <w:numPr>
-          <w:ilvl w:val="0"/>
-          <w:numId w:val="12"/>
-        </w:numPr>
-        <w:spacing w:line="254" w:lineRule="auto"/>
-      </w:pPr>
-      <w:r>
-        <w:t xml:space="preserve">Το σύστημα ελέγχει το </w:t>
-      </w:r>
-      <w:proofErr w:type="spellStart"/>
-      <w:r>
-        <w:t>safety</w:t>
-      </w:r>
-      <w:proofErr w:type="spellEnd"/>
-      <w:r>
-        <w:t xml:space="preserve"> </w:t>
-      </w:r>
-      <w:proofErr w:type="spellStart"/>
-      <w:r>
-        <w:t>review</w:t>
-      </w:r>
-      <w:proofErr w:type="spellEnd"/>
-      <w:r>
-        <w:t xml:space="preserve"> (για κακό λεξιλόγιο,  αν έχει πάει ποτέ σε αυτή την τοποθεσία).</w:t>
-      </w:r>
-    </w:p>
-    <w:p>
-      <w:pPr>
-        <w:pStyle w:val="ListParagraph"/>
-        <w:numPr>
-          <w:ilvl w:val="0"/>
-          <w:numId w:val="12"/>
-        </w:numPr>
-        <w:spacing w:line="254" w:lineRule="auto"/>
-      </w:pPr>
-      <w:r>
-        <w:t xml:space="preserve">Το σύστημα εγκρίνει το </w:t>
-      </w:r>
-      <w:proofErr w:type="spellStart"/>
-      <w:r>
-        <w:t>safety</w:t>
-      </w:r>
-      <w:proofErr w:type="spellEnd"/>
-      <w:r>
-        <w:t xml:space="preserve"> </w:t>
-      </w:r>
-      <w:proofErr w:type="spellStart"/>
-      <w:r>
-        <w:t>review</w:t>
-      </w:r>
-      <w:proofErr w:type="spellEnd"/>
-      <w:r>
-        <w:t xml:space="preserve"> και το ανεβάζει.</w:t>
-      </w:r>
-    </w:p>
-    <w:p/>
-    <w:p>
-      <w:pPr>
-        <w:ind w:left="360"/>
-      </w:pPr>
-      <w:r>
-        <w:lastRenderedPageBreak/>
-        <w:t>Εναλλακτική ροή 1:</w:t>
-      </w:r>
-      <w:r>
-        <w:br/>
-        <w:t xml:space="preserve">6.1.1) Το σύστημα δεν επιτρέπει να υποβληθεί το </w:t>
-      </w:r>
-      <w:proofErr w:type="spellStart"/>
-      <w:r>
-        <w:t>safety</w:t>
-      </w:r>
-      <w:proofErr w:type="spellEnd"/>
-      <w:r>
-        <w:t xml:space="preserve"> </w:t>
-      </w:r>
-      <w:proofErr w:type="spellStart"/>
-      <w:r>
-        <w:t>review</w:t>
-      </w:r>
-      <w:proofErr w:type="spellEnd"/>
-      <w:r>
-        <w:t>.</w:t>
-      </w:r>
-      <w:r>
-        <w:br/>
-        <w:t xml:space="preserve">6.1.2) Το σύστημα ενημερώνει τον χρήστη για τους λόγους για τους οποίους το </w:t>
-      </w:r>
-      <w:proofErr w:type="spellStart"/>
-      <w:r>
-        <w:t>safety</w:t>
-      </w:r>
-      <w:proofErr w:type="spellEnd"/>
-      <w:r>
-        <w:t xml:space="preserve"> </w:t>
-      </w:r>
-      <w:proofErr w:type="spellStart"/>
-      <w:r>
-        <w:t>review</w:t>
-      </w:r>
-      <w:proofErr w:type="spellEnd"/>
-      <w:r>
-        <w:t xml:space="preserve"> του δεν έγινε δεκτό (κακό λεξιλόγιο).</w:t>
-      </w:r>
-      <w:r>
-        <w:br/>
-        <w:t>6.1.3) Το σύστημα μεταβαίνει στο βήμα 3.</w:t>
-      </w:r>
-    </w:p>
-    <w:p/>
-    <w:p>
-      <w:pPr>
-        <w:ind w:left="360"/>
-      </w:pPr>
-      <w:r>
-        <w:t>Εναλλακτική ροή 2:</w:t>
-      </w:r>
-      <w:r>
-        <w:br/>
-        <w:t xml:space="preserve">6.2.1) Το σύστημα δεν επιτρέπει να υποβληθεί το </w:t>
-      </w:r>
-      <w:proofErr w:type="spellStart"/>
-      <w:r>
-        <w:t>safety</w:t>
-      </w:r>
-      <w:proofErr w:type="spellEnd"/>
-      <w:r>
-        <w:t xml:space="preserve"> </w:t>
-      </w:r>
-      <w:proofErr w:type="spellStart"/>
-      <w:r>
-        <w:t>review</w:t>
-      </w:r>
-      <w:proofErr w:type="spellEnd"/>
-      <w:r>
-        <w:t>.</w:t>
-      </w:r>
-      <w:r>
-        <w:br/>
-        <w:t xml:space="preserve">6.2.2) Το σύστημα ενημερώνει τον χρήστη ότι δεν έχει πάει ποτέ σε αυτή την τοποθεσία άρα δεν μπορεί να γίνει το </w:t>
-      </w:r>
-      <w:proofErr w:type="spellStart"/>
-      <w:r>
-        <w:t>safety</w:t>
-      </w:r>
-      <w:proofErr w:type="spellEnd"/>
-      <w:r>
-        <w:t xml:space="preserve"> </w:t>
-      </w:r>
-      <w:proofErr w:type="spellStart"/>
-      <w:r>
-        <w:t>review</w:t>
-      </w:r>
-      <w:proofErr w:type="spellEnd"/>
-      <w:r>
-        <w:t xml:space="preserve"> δεκτό.</w:t>
-      </w:r>
-      <w:r>
-        <w:br/>
-        <w:t>6.2.3) Το σύστημα μεταβαίνει στο βήμα 1.</w:t>
-      </w:r>
-    </w:p>
-    <w:p/>
-    <w:p/>
-    <w:p/>
-    <w:p>
-      <w:pPr>
-        <w:ind w:firstLine="720"/>
+        <w:t>Βασική ροή</w:t>
+      </w:r>
+      <w:r>
         <w:rPr>
           <w:b/>
           <w:bCs/>
           <w:sz w:val="24"/>
           <w:szCs w:val="24"/>
         </w:rPr>
-      </w:pPr>
+        <w:t xml:space="preserve"> «Ενημέρωση από το κράτος»</w:t>
+      </w:r>
       <w:r>
         <w:rPr>
           <w:b/>
@@ -4548,234 +4206,258 @@
           <w:sz w:val="24"/>
           <w:szCs w:val="24"/>
         </w:rPr>
-        <w:t>Βασική ροή «Ενημέρωση από το κράτος»</w:t>
-      </w:r>
-      <w:r>
+        <w:t>(Γιάννης)</w:t>
+      </w:r>
+    </w:p>
+    <w:p>
+      <w:pPr>
+        <w:pStyle w:val="a4"/>
+        <w:numPr>
+          <w:ilvl w:val="0"/>
+          <w:numId w:val="14"/>
+        </w:numPr>
+        <w:spacing w:line="256" w:lineRule="auto"/>
+      </w:pPr>
+      <w:r>
+        <w:t>Ο χρήστης επιλέγει να δει νέα σχετικά με την πανδημία από την κυβέρνηση.</w:t>
+      </w:r>
+    </w:p>
+    <w:p>
+      <w:pPr>
+        <w:pStyle w:val="a4"/>
+        <w:numPr>
+          <w:ilvl w:val="0"/>
+          <w:numId w:val="14"/>
+        </w:numPr>
+        <w:spacing w:line="256" w:lineRule="auto"/>
+      </w:pPr>
+      <w:r>
+        <w:t>Ο χρήστης επιλέγει να δει συνοπτικά τα μέτρα της πανδημίας.</w:t>
+      </w:r>
+    </w:p>
+    <w:p>
+      <w:pPr>
+        <w:pStyle w:val="a4"/>
+        <w:numPr>
+          <w:ilvl w:val="0"/>
+          <w:numId w:val="14"/>
+        </w:numPr>
+        <w:spacing w:line="256" w:lineRule="auto"/>
+      </w:pPr>
+      <w:r>
+        <w:t>Το σύστημα προβάλει μία σύνοψη των μέτρων.</w:t>
+      </w:r>
+    </w:p>
+    <w:p>
+      <w:pPr>
+        <w:pStyle w:val="a4"/>
+        <w:numPr>
+          <w:ilvl w:val="0"/>
+          <w:numId w:val="14"/>
+        </w:numPr>
+        <w:spacing w:line="256" w:lineRule="auto"/>
+      </w:pPr>
+      <w:r>
+        <w:t>Ο χρήστης επιλέγει να ενημερώνεται με ειδοποιήσεις αν τα μέτρα αλλάξουν.</w:t>
+      </w:r>
+    </w:p>
+    <w:p>
+      <w:pPr>
+        <w:pStyle w:val="a4"/>
+        <w:numPr>
+          <w:ilvl w:val="0"/>
+          <w:numId w:val="14"/>
+        </w:numPr>
+        <w:spacing w:line="256" w:lineRule="auto"/>
+      </w:pPr>
+      <w:r>
+        <w:t>Το σύστημα ενημερώνει τον χρήστη για την επιλογή του με τις ειδοποιήσεις.</w:t>
+      </w:r>
+    </w:p>
+    <w:p>
+      <w:pPr>
+        <w:pStyle w:val="a4"/>
+        <w:numPr>
+          <w:ilvl w:val="0"/>
+          <w:numId w:val="14"/>
+        </w:numPr>
+        <w:spacing w:line="256" w:lineRule="auto"/>
+      </w:pPr>
+      <w:r>
+        <w:t>Το σύστημα μεταβαίνει στην αρχική οθόνη.</w:t>
+      </w:r>
+    </w:p>
+    <w:p/>
+    <w:p>
+      <w:pPr>
+        <w:ind w:left="720"/>
+      </w:pPr>
+      <w:r>
+        <w:t>Εναλλακτική ροή 1:</w:t>
+      </w:r>
+      <w:r>
+        <w:br/>
+      </w:r>
+      <w:r>
+        <w:t>2.1.1) Ο χρήστης επιλέγει να δει αναλυτικά τα μέτρα της πανδημίας.</w:t>
+      </w:r>
+      <w:r>
+        <w:br/>
+      </w:r>
+      <w:r>
+        <w:t>2.1.2) Το σύστημα προβάλει την επίσημη ιστοσελίδα της κυβέρνησης που αναφέρεται στα μέτρα.</w:t>
+      </w:r>
+      <w:r>
+        <w:br/>
+      </w:r>
+      <w:r>
+        <w:t>2.1.3) Το σύστημα μεταβαίνει στο βήμα 4.</w:t>
+      </w:r>
+    </w:p>
+    <w:p/>
+    <w:p>
+      <w:pPr>
+        <w:ind w:left="720"/>
+      </w:pPr>
+      <w:r>
+        <w:t>Εναλλακτική ροή 2:</w:t>
+      </w:r>
+      <w:r>
+        <w:br/>
+      </w:r>
+      <w:r>
+        <w:t>2.2.1) Ο χρήστης επιλέγει να δει τα μέτρα κάνοντας αναζήτηση γράφοντας ένα περιορισμό.</w:t>
+      </w:r>
+      <w:r>
+        <w:br/>
+      </w:r>
+      <w:r>
+        <w:t>2.2.2) Το σύστημα προβάλει το μέτρο το οποίο σχετίζεται με αυτό τον περιορισμό.</w:t>
+      </w:r>
+      <w:r>
+        <w:br/>
+      </w:r>
+      <w:r>
+        <w:t>2.2.3) Το σύστημα μεταβαίνει στο βήμα 4.</w:t>
+      </w:r>
+    </w:p>
+    <w:p/>
+    <w:p>
+      <w:pPr>
+        <w:ind w:left="720"/>
+      </w:pPr>
+      <w:r>
+        <w:t>Εναλλακτική ροή 3:</w:t>
+      </w:r>
+      <w:r>
+        <w:br/>
+      </w:r>
+      <w:r>
+        <w:t>2.3.1) Ο χρήστης επιλέγει να δει τα προτεινόμενα μέτρα προστασίας από την κυβέρνηση.</w:t>
+      </w:r>
+      <w:r>
+        <w:br/>
+      </w:r>
+      <w:r>
+        <w:t>2.3.2) Το σύστημα προβάλει το μέτρο το οποίο σχετίζεται με αυτό τον περιορισμό.</w:t>
+      </w:r>
+      <w:r>
+        <w:br/>
+      </w:r>
+      <w:r>
+        <w:t>2.3.3) Το σύστημα μεταβαίνει στο βήμα 4.</w:t>
+      </w:r>
+    </w:p>
+    <w:p/>
+    <w:p>
+      <w:pPr>
+        <w:ind w:left="720"/>
+      </w:pPr>
+      <w:r>
+        <w:lastRenderedPageBreak/>
+        <w:t>Εναλλακτική ροή 4:</w:t>
+      </w:r>
+      <w:r>
+        <w:br/>
+      </w:r>
+      <w:r>
+        <w:t>2.4.1) Ο χρήστης επιλέγει να δει νέα σχετικά με την πανδημία από την κυβέρνηση.</w:t>
+      </w:r>
+      <w:r>
+        <w:br/>
+      </w:r>
+      <w:r>
+        <w:t>2.4.2) Το σύστημα προβάλει άρθρα, βίντεο της κυβέρνησης σχετικά με την πανδημία (διάγγελμα πρωθυπουργού, άρθρα από το υπουργείο υγείας κλπ).</w:t>
+      </w:r>
+      <w:r>
+        <w:br/>
+      </w:r>
+      <w:r>
+        <w:t>2.4.3) Το σύστημα μεταβαίνει στο βήμα 4.</w:t>
+      </w:r>
+    </w:p>
+    <w:p/>
+    <w:p>
+      <w:pPr>
+        <w:ind w:left="720"/>
+      </w:pPr>
+      <w:r>
+        <w:t>Εναλλακτική ροή 5:</w:t>
+      </w:r>
+      <w:r>
+        <w:br/>
+      </w:r>
+      <w:r>
+        <w:t>3.1) Ο χρήστης επιλέγει να δει τα αναλυτικά μέτρα της πανδημίας.</w:t>
+      </w:r>
+      <w:r>
+        <w:br/>
+      </w:r>
+      <w:r>
+        <w:t>3.2) Το σύστημα μεταβαίνει στην εναλλακτική ροή 1 στο βήμα 1.</w:t>
+      </w:r>
+    </w:p>
+    <w:p/>
+    <w:p>
+      <w:pPr>
+        <w:ind w:left="720"/>
+      </w:pPr>
+      <w:r>
+        <w:t>Εναλλακτική ροή 6:</w:t>
+      </w:r>
+      <w:r>
+        <w:br/>
+      </w:r>
+      <w:r>
+        <w:t>4.1) Ο χρήστης επιλέγει να μην ενημερώνεται με ειδοποιήσεις αν τα μέτρα αλλάξουν.</w:t>
+      </w:r>
+      <w:r>
+        <w:br/>
+      </w:r>
+      <w:r>
+        <w:t>4.2) Το σύστημα μεταβαίνει στο βήμα 5.</w:t>
+      </w:r>
+    </w:p>
+    <w:p/>
+    <w:p>
+      <w:pPr>
+        <w:ind w:firstLine="720"/>
         <w:rPr>
           <w:b/>
           <w:bCs/>
           <w:sz w:val="24"/>
           <w:szCs w:val="24"/>
         </w:rPr>
-        <w:t>(Γιάννης)</w:t>
-      </w:r>
-    </w:p>
-    <w:p>
-      <w:pPr>
-        <w:pStyle w:val="ListParagraph"/>
-        <w:numPr>
-          <w:ilvl w:val="0"/>
-          <w:numId w:val="14"/>
-        </w:numPr>
-        <w:spacing w:line="256" w:lineRule="auto"/>
-      </w:pPr>
-      <w:r>
-        <w:t>Ο χρήστης επιλέγει να δει νέα σχετικά με την πανδημία από την κυβέρνηση.</w:t>
-      </w:r>
-    </w:p>
-    <w:p>
-      <w:pPr>
-        <w:pStyle w:val="ListParagraph"/>
-        <w:numPr>
-          <w:ilvl w:val="0"/>
-          <w:numId w:val="14"/>
-        </w:numPr>
-        <w:spacing w:line="256" w:lineRule="auto"/>
-      </w:pPr>
-      <w:r>
-        <w:t>Ο χρήστης επιλέγει να δει συνοπτικά τα μέτρα της πανδημίας.</w:t>
-      </w:r>
-    </w:p>
-    <w:p>
-      <w:pPr>
-        <w:pStyle w:val="ListParagraph"/>
-        <w:numPr>
-          <w:ilvl w:val="0"/>
-          <w:numId w:val="14"/>
-        </w:numPr>
-        <w:spacing w:line="256" w:lineRule="auto"/>
-      </w:pPr>
-      <w:r>
-        <w:t>Το σύστημα προβάλει μία σύνοψη των μέτρων.</w:t>
-      </w:r>
-    </w:p>
-    <w:p>
-      <w:pPr>
-        <w:pStyle w:val="ListParagraph"/>
-        <w:numPr>
-          <w:ilvl w:val="0"/>
-          <w:numId w:val="14"/>
-        </w:numPr>
-        <w:spacing w:line="256" w:lineRule="auto"/>
-      </w:pPr>
-      <w:r>
-        <w:t>Ο χρήστης επιλέγει να ενημερώνεται με ειδοποιήσεις αν τα μέτρα αλλάξουν.</w:t>
-      </w:r>
-    </w:p>
-    <w:p>
-      <w:pPr>
-        <w:pStyle w:val="ListParagraph"/>
-        <w:numPr>
-          <w:ilvl w:val="0"/>
-          <w:numId w:val="14"/>
-        </w:numPr>
-        <w:spacing w:line="256" w:lineRule="auto"/>
-      </w:pPr>
-      <w:r>
-        <w:t>Το σύστημα ενημερώνει τον χρήστη για την επιλογή του με τις ειδοποιήσεις.</w:t>
-      </w:r>
-    </w:p>
-    <w:p>
-      <w:pPr>
-        <w:pStyle w:val="ListParagraph"/>
-        <w:numPr>
-          <w:ilvl w:val="0"/>
-          <w:numId w:val="14"/>
-        </w:numPr>
-        <w:spacing w:line="256" w:lineRule="auto"/>
-      </w:pPr>
-      <w:r>
-        <w:t>Το σύστημα μεταβαίνει στην αρχική οθόνη.</w:t>
-      </w:r>
-    </w:p>
-    <w:p/>
-    <w:p>
-      <w:pPr>
-        <w:ind w:left="720"/>
-      </w:pPr>
-      <w:r>
-        <w:t>Εναλλακτική ροή 1:</w:t>
-      </w:r>
-      <w:r>
-        <w:br/>
-        <w:t>2.1.1) Ο χρήστης επιλέγει να δει αναλυτικά τα μέτρα της πανδημίας.</w:t>
-      </w:r>
-      <w:r>
-        <w:br/>
-        <w:t>2.1.2) Το σύστημα προβάλει την επίσημη ιστοσελίδα της κυβέρνησης που αναφέρεται στα μέτρα.</w:t>
-      </w:r>
-      <w:r>
-        <w:br/>
-        <w:t>2.1.3) Το σύστημα μεταβαίνει στο βήμα 4.</w:t>
-      </w:r>
-    </w:p>
-    <w:p/>
-    <w:p>
-      <w:pPr>
-        <w:ind w:left="720"/>
-      </w:pPr>
-      <w:r>
-        <w:t>Εναλλακτική ροή 2:</w:t>
-      </w:r>
-      <w:r>
-        <w:br/>
-        <w:t>2.2.1) Ο χρήστης επιλέγει να δει τα μέτρα κάνοντας αναζήτηση γράφοντας ένα περιορισμό.</w:t>
-      </w:r>
-      <w:r>
-        <w:br/>
-        <w:t>2.2.2) Το σύστημα προβάλει το μέτρο το οποίο σχετίζεται με αυτό τον περιορισμό.</w:t>
-      </w:r>
-      <w:r>
-        <w:br/>
-        <w:t>2.2.3) Το σύστημα μεταβαίνει στο βήμα 4.</w:t>
-      </w:r>
-    </w:p>
-    <w:p/>
-    <w:p>
-      <w:pPr>
-        <w:ind w:left="720"/>
-      </w:pPr>
-      <w:r>
-        <w:t>Εναλλακτική ροή 3:</w:t>
-      </w:r>
-      <w:r>
-        <w:br/>
-        <w:t>2.3.1) Ο χρήστης επιλέγει να δει τα προτεινόμενα μέτρα προστασίας από την κυβέρνηση.</w:t>
-      </w:r>
-      <w:r>
-        <w:br/>
-        <w:t>2.3.2) Το σύστημα προβάλει το μέτρο το οποίο σχετίζεται με αυτό τον περιορισμό.</w:t>
-      </w:r>
-      <w:r>
-        <w:br/>
-        <w:t>2.3.3) Το σύστημα μεταβαίνει στο βήμα 4.</w:t>
-      </w:r>
-    </w:p>
-    <w:p/>
-    <w:p>
-      <w:pPr>
-        <w:ind w:left="720"/>
-      </w:pPr>
-      <w:r>
-        <w:lastRenderedPageBreak/>
-        <w:t>Εναλλακτική ροή 4:</w:t>
-      </w:r>
-      <w:r>
-        <w:br/>
-        <w:t>2.4.1) Ο χρήστης επιλέγει να δει νέα σχετικά με την πανδημία από την κυβέρνηση.</w:t>
-      </w:r>
-      <w:r>
-        <w:br/>
-        <w:t xml:space="preserve">2.4.2) Το σύστημα προβάλει άρθρα, βίντεο της κυβέρνησης σχετικά με την πανδημία (διάγγελμα πρωθυπουργού, άρθρα από το υπουργείο υγείας </w:t>
-      </w:r>
-      <w:proofErr w:type="spellStart"/>
-      <w:r>
-        <w:t>κλπ</w:t>
-      </w:r>
-      <w:proofErr w:type="spellEnd"/>
-      <w:r>
-        <w:t>).</w:t>
-      </w:r>
-      <w:r>
-        <w:br/>
-        <w:t>2.4.3) Το σύστημα μεταβαίνει στο βήμα 4.</w:t>
-      </w:r>
-    </w:p>
-    <w:p/>
-    <w:p>
-      <w:pPr>
-        <w:ind w:left="720"/>
-      </w:pPr>
-      <w:r>
-        <w:t>Εναλλακτική ροή 5:</w:t>
-      </w:r>
-      <w:r>
-        <w:br/>
-        <w:t>3.1) Ο χρήστης επιλέγει να δει τα αναλυτικά μέτρα της πανδημίας.</w:t>
-      </w:r>
-      <w:r>
-        <w:br/>
-        <w:t>3.2) Το σύστημα μεταβαίνει στην εναλλακτική ροή 1 στο βήμα 1.</w:t>
-      </w:r>
-    </w:p>
-    <w:p/>
-    <w:p>
-      <w:pPr>
-        <w:ind w:left="720"/>
-      </w:pPr>
-      <w:r>
-        <w:t>Εναλλακτική ροή 6:</w:t>
-      </w:r>
-      <w:r>
-        <w:br/>
-        <w:t>4.1) Ο χρήστης επιλέγει να μην ενημερώνεται με ειδοποιήσεις αν τα μέτρα αλλάξουν.</w:t>
-      </w:r>
-      <w:r>
-        <w:br/>
-        <w:t>4.2) Το σύστημα μεταβαίνει στο βήμα 5.</w:t>
-      </w:r>
-    </w:p>
-    <w:p/>
-    <w:p>
-      <w:pPr>
-        <w:ind w:firstLine="720"/>
+      </w:pPr>
+      <w:r>
         <w:rPr>
           <w:b/>
           <w:bCs/>
           <w:sz w:val="24"/>
           <w:szCs w:val="24"/>
         </w:rPr>
-      </w:pPr>
+        <w:t>Βασική ροή</w:t>
+      </w:r>
       <w:r>
         <w:rPr>
           <w:b/>
@@ -4783,12 +4465,12 @@
           <w:sz w:val="24"/>
           <w:szCs w:val="24"/>
         </w:rPr>
-        <w:t>Βασική ροή «Ενημέρωση από τρίτους φορείς»(Γιάννης)</w:t>
-      </w:r>
-    </w:p>
-    <w:p>
-      <w:pPr>
-        <w:pStyle w:val="ListParagraph"/>
+        <w:t xml:space="preserve"> «Ενημέρωση από τρίτους φορείς»(Γιάννης)</w:t>
+      </w:r>
+    </w:p>
+    <w:p>
+      <w:pPr>
+        <w:pStyle w:val="a4"/>
         <w:numPr>
           <w:ilvl w:val="0"/>
           <w:numId w:val="15"/>
@@ -4801,7 +4483,7 @@
     </w:p>
     <w:p>
       <w:pPr>
-        <w:pStyle w:val="ListParagraph"/>
+        <w:pStyle w:val="a4"/>
         <w:numPr>
           <w:ilvl w:val="0"/>
           <w:numId w:val="15"/>
@@ -4814,7 +4496,7 @@
     </w:p>
     <w:p>
       <w:pPr>
-        <w:pStyle w:val="ListParagraph"/>
+        <w:pStyle w:val="a4"/>
         <w:numPr>
           <w:ilvl w:val="0"/>
           <w:numId w:val="15"/>
@@ -4822,20 +4504,12 @@
         <w:spacing w:line="256" w:lineRule="auto"/>
       </w:pPr>
       <w:r>
-        <w:t xml:space="preserve">Το σύστημα προβάλει μία σύνοψη των νέων (αριθμός κρουσμάτων, θάνατοι </w:t>
-      </w:r>
-      <w:proofErr w:type="spellStart"/>
-      <w:r>
-        <w:t>κλπ</w:t>
-      </w:r>
-      <w:proofErr w:type="spellEnd"/>
-      <w:r>
-        <w:t xml:space="preserve">).   </w:t>
-      </w:r>
-    </w:p>
-    <w:p>
-      <w:pPr>
-        <w:pStyle w:val="ListParagraph"/>
+        <w:t xml:space="preserve">Το σύστημα προβάλει μία σύνοψη των νέων (αριθμός κρουσμάτων, θάνατοι κλπ).   </w:t>
+      </w:r>
+    </w:p>
+    <w:p>
+      <w:pPr>
+        <w:pStyle w:val="a4"/>
         <w:numPr>
           <w:ilvl w:val="0"/>
           <w:numId w:val="15"/>
@@ -4848,7 +4522,7 @@
     </w:p>
     <w:p>
       <w:pPr>
-        <w:pStyle w:val="ListParagraph"/>
+        <w:pStyle w:val="a4"/>
         <w:numPr>
           <w:ilvl w:val="0"/>
           <w:numId w:val="15"/>
@@ -4861,7 +4535,7 @@
     </w:p>
     <w:p>
       <w:pPr>
-        <w:pStyle w:val="ListParagraph"/>
+        <w:pStyle w:val="a4"/>
         <w:numPr>
           <w:ilvl w:val="0"/>
           <w:numId w:val="15"/>
@@ -4882,18 +4556,26 @@
       </w:r>
       <w:r>
         <w:br/>
+      </w:r>
+      <w:r>
         <w:t>2.1.1) Ο χρήστης επιλέγει να δει περισσότερα νέα όσον αφορά την πανδημία.</w:t>
       </w:r>
       <w:r>
         <w:br/>
+      </w:r>
+      <w:r>
         <w:t>2.1.2) Το σύστημα του προτείνει άρθρα σχετικά με την πανδημία.</w:t>
       </w:r>
       <w:r>
         <w:br/>
+      </w:r>
+      <w:r>
         <w:t>2.1.3) Ο χρήστης επιλέγει να διαβάσει κάποιο άρθρο από τα προτεινόμενα.</w:t>
       </w:r>
       <w:r>
         <w:br/>
+      </w:r>
+      <w:r>
         <w:t>2.1.4) Το σύστημα μεταβαίνει στο βήμα 4.</w:t>
       </w:r>
     </w:p>
@@ -4907,18 +4589,26 @@
       </w:r>
       <w:r>
         <w:br/>
+      </w:r>
+      <w:r>
         <w:t>2.2.1) Ο χρήστης επιλέγει να δει άρθρα κάνοντας αναζήτηση με τον τίτλο, συγγραφέα κλπ.</w:t>
       </w:r>
       <w:r>
         <w:br/>
+      </w:r>
+      <w:r>
         <w:t>2.2.2) Το σύστημα προτείνει κάποια άρθρα σύμφωνα με την αναζήτηση του.</w:t>
       </w:r>
       <w:r>
         <w:br/>
+      </w:r>
+      <w:r>
         <w:t>2.2.3) Ο χρήστης επιλέγει να διαβάσει κάποιο άρθρο από τα προτεινόμενα.</w:t>
       </w:r>
       <w:r>
         <w:br/>
+      </w:r>
+      <w:r>
         <w:t>2.2.4) Το σύστημα μεταβαίνει στο βήμα 4.</w:t>
       </w:r>
     </w:p>
@@ -4935,10 +4625,14 @@
       </w:r>
       <w:r>
         <w:br/>
+      </w:r>
+      <w:r>
         <w:t>3.1.1) Ο χρήστης επιλέγει να δει περισσότερα νέα όσον αφορά την πανδημία.</w:t>
       </w:r>
       <w:r>
         <w:br/>
+      </w:r>
+      <w:r>
         <w:t>3.1.2) Το σύστημα μεταβαίνει στην εναλλακτική ροή 1 βήμα 1.</w:t>
       </w:r>
     </w:p>
@@ -4952,10 +4646,14 @@
       </w:r>
       <w:r>
         <w:br/>
+      </w:r>
+      <w:r>
         <w:t>3.2.1) Ο χρήστης επιλέγει να δει συγκεκριμένα άρθρα σχετικά με κάποια πτυχή της πανδημίας.</w:t>
       </w:r>
       <w:r>
         <w:br/>
+      </w:r>
+      <w:r>
         <w:t>3.2.2) Το σύστημα μεταβαίνει στην εναλλακτική ροή 2 βήμα 1.</w:t>
       </w:r>
     </w:p>
@@ -4969,10 +4667,14 @@
       </w:r>
       <w:r>
         <w:br/>
+      </w:r>
+      <w:r>
         <w:t>4.1) Ο χρήστης επιλέγει να μην ενημερώνεται με ειδοποιήσεις για συνοπτικά νέα όσον αφορά την πανδημία.</w:t>
       </w:r>
       <w:r>
         <w:br/>
+      </w:r>
+      <w:r>
         <w:t>4.2) Το σύστημα μεταβαίνει στο βήμα 5.</w:t>
       </w:r>
     </w:p>
@@ -5080,60 +4782,12 @@
     </w:p>
     <w:p>
       <w:r>
-        <w:t xml:space="preserve">Το παραπάνω διάγραμμα σχεδιάστηκε με το </w:t>
-      </w:r>
-      <w:proofErr w:type="spellStart"/>
-      <w:r>
-        <w:t>online</w:t>
-      </w:r>
-      <w:proofErr w:type="spellEnd"/>
-      <w:r>
-        <w:t xml:space="preserve"> εργαλείο diagrams.net (πρώην draw.io) στον </w:t>
-      </w:r>
-      <w:proofErr w:type="spellStart"/>
-      <w:r>
-        <w:t>ιστότοπο</w:t>
-      </w:r>
-      <w:proofErr w:type="spellEnd"/>
-      <w:r>
-        <w:t xml:space="preserve"> https://app.diagrams.net.</w:t>
-      </w:r>
-    </w:p>
-    <w:p>
-      <w:r>
-        <w:t xml:space="preserve">Επειδή, ίσως να μην προβάλλεται (χωρίς πολύ </w:t>
-      </w:r>
-      <w:proofErr w:type="spellStart"/>
-      <w:r>
-        <w:t>zoom</w:t>
-      </w:r>
-      <w:proofErr w:type="spellEnd"/>
-      <w:r>
-        <w:t xml:space="preserve">), θα υπάρχει και </w:t>
-      </w:r>
-      <w:proofErr w:type="spellStart"/>
-      <w:r>
-        <w:t>extracted</w:t>
-      </w:r>
-      <w:proofErr w:type="spellEnd"/>
-      <w:r>
-        <w:t xml:space="preserve"> ως </w:t>
-      </w:r>
-      <w:proofErr w:type="spellStart"/>
-      <w:r>
-        <w:t>png</w:t>
-      </w:r>
-      <w:proofErr w:type="spellEnd"/>
-      <w:r>
-        <w:t xml:space="preserve"> στο </w:t>
-      </w:r>
-      <w:proofErr w:type="spellStart"/>
-      <w:r>
-        <w:t>GitHub</w:t>
-      </w:r>
-      <w:proofErr w:type="spellEnd"/>
-      <w:r>
-        <w:t xml:space="preserve"> της ομάδας. Μπορεί να βρεθεί στο ακόλουθο σύνδεσμο:</w:t>
+        <w:t>Το παραπάνω διάγραμμα σχεδιάστηκε με το online εργαλείο diagrams.net (πρώην draw.io) στον ιστότοπο https://app.diagrams.net.</w:t>
+      </w:r>
+    </w:p>
+    <w:p>
+      <w:r>
+        <w:t>Επειδή, ίσως να μην προβάλλεται (χωρίς πολύ zoom), θα υπάρχει και extracted ως png στο GitHub της ομάδας. Μπορεί να βρεθεί στο ακόλουθο σύνδεσμο:</w:t>
       </w:r>
       <w:r>
         <w:t xml:space="preserve"> </w:t>
@@ -5141,51 +4795,9 @@
       <w:hyperlink r:id="rId7" w:history="1">
         <w:r>
           <w:rPr>
-            <w:rStyle w:val="Hyperlink"/>
+            <w:rStyle w:val="-"/>
           </w:rPr>
-          <w:t xml:space="preserve">SoftEngProject2021/UseCaseDiagram.png </w:t>
-        </w:r>
-        <w:proofErr w:type="spellStart"/>
-        <w:r>
-          <w:rPr>
-            <w:rStyle w:val="Hyperlink"/>
-          </w:rPr>
-          <w:t>at</w:t>
-        </w:r>
-        <w:proofErr w:type="spellEnd"/>
-        <w:r>
-          <w:rPr>
-            <w:rStyle w:val="Hyperlink"/>
-          </w:rPr>
-          <w:t xml:space="preserve"> </w:t>
-        </w:r>
-        <w:proofErr w:type="spellStart"/>
-        <w:r>
-          <w:rPr>
-            <w:rStyle w:val="Hyperlink"/>
-          </w:rPr>
-          <w:t>main</w:t>
-        </w:r>
-        <w:proofErr w:type="spellEnd"/>
-        <w:r>
-          <w:rPr>
-            <w:rStyle w:val="Hyperlink"/>
-          </w:rPr>
-          <w:t xml:space="preserve"> · </w:t>
-        </w:r>
-        <w:proofErr w:type="spellStart"/>
-        <w:r>
-          <w:rPr>
-            <w:rStyle w:val="Hyperlink"/>
-          </w:rPr>
-          <w:t>johnsart</w:t>
-        </w:r>
-        <w:proofErr w:type="spellEnd"/>
-        <w:r>
-          <w:rPr>
-            <w:rStyle w:val="Hyperlink"/>
-          </w:rPr>
-          <w:t>/SoftEngProject2021 (github.com)</w:t>
+          <w:t>SoftEngProject2021/UseCaseDiagram.png at main · johnsart/SoftEngProject2021 (github.com)</w:t>
         </w:r>
       </w:hyperlink>
       <w:r>
@@ -5229,29 +4841,13 @@
       <w:hyperlink r:id="rId8" w:history="1">
         <w:r>
           <w:rPr>
-            <w:rStyle w:val="Hyperlink"/>
+            <w:rStyle w:val="-"/>
           </w:rPr>
           <w:t>https://www.freelogodesign.org/</w:t>
         </w:r>
       </w:hyperlink>
       <w:r>
-        <w:t xml:space="preserve"> και του προγράμματος </w:t>
-      </w:r>
-      <w:proofErr w:type="spellStart"/>
-      <w:r>
-        <w:t>Adobe</w:t>
-      </w:r>
-      <w:proofErr w:type="spellEnd"/>
-      <w:r>
-        <w:t xml:space="preserve"> </w:t>
-      </w:r>
-      <w:proofErr w:type="spellStart"/>
-      <w:r>
-        <w:t>Photoshop</w:t>
-      </w:r>
-      <w:proofErr w:type="spellEnd"/>
-      <w:r>
-        <w:t xml:space="preserve"> CC.</w:t>
+        <w:t xml:space="preserve"> και του προγράμματος Adobe Photoshop CC.</w:t>
       </w:r>
     </w:p>
     <w:p>
@@ -7057,17 +6653,17 @@
     <w:lsdException w:name="Unresolved Mention" w:semiHidden="1" w:unhideWhenUsed="1"/>
     <w:lsdException w:name="Smart Link" w:semiHidden="1" w:unhideWhenUsed="1"/>
   </w:latentStyles>
-  <w:style w:type="paragraph" w:default="1" w:styleId="Normal">
+  <w:style w:type="paragraph" w:default="1" w:styleId="a">
     <w:name w:val="Normal"/>
     <w:qFormat/>
   </w:style>
-  <w:style w:type="character" w:default="1" w:styleId="DefaultParagraphFont">
+  <w:style w:type="character" w:default="1" w:styleId="a0">
     <w:name w:val="Default Paragraph Font"/>
     <w:uiPriority w:val="1"/>
     <w:semiHidden/>
     <w:unhideWhenUsed/>
   </w:style>
-  <w:style w:type="table" w:default="1" w:styleId="TableNormal">
+  <w:style w:type="table" w:default="1" w:styleId="a1">
     <w:name w:val="Normal Table"/>
     <w:uiPriority w:val="99"/>
     <w:semiHidden/>
@@ -7082,15 +6678,15 @@
       </w:tblCellMar>
     </w:tblPr>
   </w:style>
-  <w:style w:type="numbering" w:default="1" w:styleId="NoList">
+  <w:style w:type="numbering" w:default="1" w:styleId="a2">
     <w:name w:val="No List"/>
     <w:uiPriority w:val="99"/>
     <w:semiHidden/>
     <w:unhideWhenUsed/>
   </w:style>
-  <w:style w:type="character" w:styleId="Hyperlink">
+  <w:style w:type="character" w:styleId="-">
     <w:name w:val="Hyperlink"/>
-    <w:basedOn w:val="DefaultParagraphFont"/>
+    <w:basedOn w:val="a0"/>
     <w:uiPriority w:val="99"/>
     <w:semiHidden/>
     <w:unhideWhenUsed/>
@@ -7100,9 +6696,9 @@
       <w:u w:val="single"/>
     </w:rPr>
   </w:style>
-  <w:style w:type="table" w:styleId="TableGrid">
+  <w:style w:type="table" w:styleId="a3">
     <w:name w:val="Table Grid"/>
-    <w:basedOn w:val="TableNormal"/>
+    <w:basedOn w:val="a1"/>
     <w:uiPriority w:val="39"/>
     <w:rsid w:val="004039CC"/>
     <w:pPr>
@@ -7119,9 +6715,9 @@
       </w:tblBorders>
     </w:tblPr>
   </w:style>
-  <w:style w:type="paragraph" w:styleId="ListParagraph">
+  <w:style w:type="paragraph" w:styleId="a4">
     <w:name w:val="List Paragraph"/>
-    <w:basedOn w:val="Normal"/>
+    <w:basedOn w:val="a"/>
     <w:uiPriority w:val="34"/>
     <w:qFormat/>
     <w:rsid w:val="00D33024"/>

</xml_diff>